<commit_message>
Added some more related work and baseline for biblatex
</commit_message>
<xml_diff>
--- a/Thesis/Chapter 2_ Reinforcement learning.docx
+++ b/Thesis/Chapter 2_ Reinforcement learning.docx
@@ -1,6 +1,6 @@
 
 <file path=word/document.xml><?xml version="1.0" encoding="utf-8"?>
-<w:document xmlns:wpc="http://schemas.microsoft.com/office/word/2010/wordprocessingCanvas" xmlns:mc="http://schemas.openxmlformats.org/markup-compatibility/2006" xmlns:o="urn:schemas-microsoft-com:office:office" xmlns:r="http://schemas.openxmlformats.org/officeDocument/2006/relationships" xmlns:m="http://schemas.openxmlformats.org/officeDocument/2006/math" xmlns:v="urn:schemas-microsoft-com:vml" xmlns:wp14="http://schemas.microsoft.com/office/word/2010/wordprocessingDrawing" xmlns:wp="http://schemas.openxmlformats.org/drawingml/2006/wordprocessingDrawing" xmlns:w10="urn:schemas-microsoft-com:office:word" xmlns:w="http://schemas.openxmlformats.org/wordprocessingml/2006/main" xmlns:w14="http://schemas.microsoft.com/office/word/2010/wordml" xmlns:w15="http://schemas.microsoft.com/office/word/2012/wordml" xmlns:wpg="http://schemas.microsoft.com/office/word/2010/wordprocessingGroup" xmlns:wpi="http://schemas.microsoft.com/office/word/2010/wordprocessingInk" xmlns:wne="http://schemas.microsoft.com/office/word/2006/wordml" xmlns:wps="http://schemas.microsoft.com/office/word/2010/wordprocessingShape" mc:Ignorable="w14 w15 wp14">
+<w:document xmlns:wpc="http://schemas.microsoft.com/office/word/2010/wordprocessingCanvas" xmlns:cx="http://schemas.microsoft.com/office/drawing/2014/chartex" xmlns:cx1="http://schemas.microsoft.com/office/drawing/2015/9/8/chartex" xmlns:cx2="http://schemas.microsoft.com/office/drawing/2015/10/21/chartex" xmlns:cx3="http://schemas.microsoft.com/office/drawing/2016/5/9/chartex" xmlns:cx4="http://schemas.microsoft.com/office/drawing/2016/5/10/chartex" xmlns:cx5="http://schemas.microsoft.com/office/drawing/2016/5/11/chartex" xmlns:cx6="http://schemas.microsoft.com/office/drawing/2016/5/12/chartex" xmlns:cx7="http://schemas.microsoft.com/office/drawing/2016/5/13/chartex" xmlns:cx8="http://schemas.microsoft.com/office/drawing/2016/5/14/chartex" xmlns:mc="http://schemas.openxmlformats.org/markup-compatibility/2006" xmlns:aink="http://schemas.microsoft.com/office/drawing/2016/ink" xmlns:am3d="http://schemas.microsoft.com/office/drawing/2017/model3d" xmlns:o="urn:schemas-microsoft-com:office:office" xmlns:r="http://schemas.openxmlformats.org/officeDocument/2006/relationships" xmlns:m="http://schemas.openxmlformats.org/officeDocument/2006/math" xmlns:v="urn:schemas-microsoft-com:vml" xmlns:wp14="http://schemas.microsoft.com/office/word/2010/wordprocessingDrawing" xmlns:wp="http://schemas.openxmlformats.org/drawingml/2006/wordprocessingDrawing" xmlns:w10="urn:schemas-microsoft-com:office:word" xmlns:w="http://schemas.openxmlformats.org/wordprocessingml/2006/main" xmlns:w14="http://schemas.microsoft.com/office/word/2010/wordml" xmlns:w15="http://schemas.microsoft.com/office/word/2012/wordml" xmlns:w16cex="http://schemas.microsoft.com/office/word/2018/wordml/cex" xmlns:w16cid="http://schemas.microsoft.com/office/word/2016/wordml/cid" xmlns:w16="http://schemas.microsoft.com/office/word/2018/wordml" xmlns:w16se="http://schemas.microsoft.com/office/word/2015/wordml/symex" xmlns:wpg="http://schemas.microsoft.com/office/word/2010/wordprocessingGroup" xmlns:wpi="http://schemas.microsoft.com/office/word/2010/wordprocessingInk" xmlns:wne="http://schemas.microsoft.com/office/word/2006/wordml" xmlns:wps="http://schemas.microsoft.com/office/word/2010/wordprocessingShape" mc:Ignorable="w14 w15 w16se w16cid w16 w16cex wp14">
   <w:body>
     <w:p>
       <w:pPr>
@@ -160,7 +160,30 @@
           <w:sz w:val="24"/>
           <w:szCs w:val="24"/>
         </w:rPr>
-        <w:t xml:space="preserve">Unsupervised Learning (UL) uses unlabeled data in order to divide it into an unknown set of classes, extract specific structures from the data …etc. We divide UL into Parametric UL where we assume probabilistic distribution of the data based on specific parameters, and the mission is to try </w:t>
+        <w:t xml:space="preserve">Unsupervised Learning (UL) uses unlabeled data in order to divide it into an unknown set of classes, extract specific structures from the data …etc. We divide UL into Parametric UL where we assume probabilistic distribution of the data based on specific parameters, and the mission is to try and get those parameters so that we can predict the future. The other field of UL is Non-Parametric UL. Here, we make no assumptions about the data, and we only group the data into clusters with resembling features. </w:t>
+      </w:r>
+    </w:p>
+    <w:p>
+      <w:pPr>
+        <w:rPr>
+          <w:sz w:val="24"/>
+          <w:szCs w:val="24"/>
+        </w:rPr>
+      </w:pPr>
+      <w:r>
+        <w:rPr>
+          <w:sz w:val="24"/>
+          <w:szCs w:val="24"/>
+        </w:rPr>
+        <w:t xml:space="preserve">Although a large number of problems can be solved using these two methods of learning, the real power and research start when we start talking about the opportunities Artificial Neural Networks ANNs provide. These are trials of modelling the process of thinking that lies inside a human brain. A neural net is a collection of small processing units called neurons that receive input, use its predefined function to calculate a result then output this result to another neuron or the user. Collecting a group of neurons, we create a neural net that can take multiple inputs </w:t>
+      </w:r>
+      <w:r>
+        <w:rPr>
+          <w:sz w:val="24"/>
+          <w:szCs w:val="24"/>
+        </w:rPr>
+        <w:lastRenderedPageBreak/>
+        <w:t xml:space="preserve">and use complex functions to get a single output. We call each level of neurons a layer; we have an input layer, </w:t>
       </w:r>
       <w:proofErr w:type="gramStart"/>
       <w:r>
@@ -168,78 +191,7 @@
           <w:sz w:val="24"/>
           <w:szCs w:val="24"/>
         </w:rPr>
-        <w:t>and</w:t>
-      </w:r>
-      <w:proofErr w:type="gramEnd"/>
-      <w:r>
-        <w:rPr>
-          <w:sz w:val="24"/>
-          <w:szCs w:val="24"/>
-        </w:rPr>
-        <w:t xml:space="preserve"> get those parameters so that we can predict the future. The other field of UL is Non-Parametric UL. Here, we make no assumptions about the data, and we only group the data into clusters with resembling features. </w:t>
-      </w:r>
-    </w:p>
-    <w:p>
-      <w:pPr>
-        <w:rPr>
-          <w:sz w:val="24"/>
-          <w:szCs w:val="24"/>
-        </w:rPr>
-      </w:pPr>
-      <w:r>
-        <w:rPr>
-          <w:sz w:val="24"/>
-          <w:szCs w:val="24"/>
-        </w:rPr>
-        <w:t xml:space="preserve">Although a large number of problems </w:t>
-      </w:r>
-      <w:proofErr w:type="gramStart"/>
-      <w:r>
-        <w:rPr>
-          <w:sz w:val="24"/>
-          <w:szCs w:val="24"/>
-        </w:rPr>
-        <w:t>can be solved</w:t>
-      </w:r>
-      <w:proofErr w:type="gramEnd"/>
-      <w:r>
-        <w:rPr>
-          <w:sz w:val="24"/>
-          <w:szCs w:val="24"/>
-        </w:rPr>
-        <w:t xml:space="preserve"> using these two methods of learning, the real power and research start when we start talking about the opportunities Artificial Neural Networks ANNs provide. </w:t>
-      </w:r>
-      <w:proofErr w:type="gramStart"/>
-      <w:r>
-        <w:rPr>
-          <w:sz w:val="24"/>
-          <w:szCs w:val="24"/>
-        </w:rPr>
-        <w:t>These are trials of modelling the process of thinking that lies inside a human brain.</w:t>
-      </w:r>
-      <w:proofErr w:type="gramEnd"/>
-      <w:r>
-        <w:rPr>
-          <w:sz w:val="24"/>
-          <w:szCs w:val="24"/>
-        </w:rPr>
-        <w:t xml:space="preserve"> A neural net is a collection of small processing units called neurons that receive input, use its predefined function to calculate a result then output this result to another neuron or the user. Collecting a group of neurons, we create a neural net that can take multiple inputs </w:t>
-      </w:r>
-      <w:r>
-        <w:rPr>
-          <w:sz w:val="24"/>
-          <w:szCs w:val="24"/>
-        </w:rPr>
-        <w:lastRenderedPageBreak/>
-        <w:t>and use complex functions to get a single output. We call each level of neurons a layer; we have an input layer, output</w:t>
-      </w:r>
-      <w:proofErr w:type="gramStart"/>
-      <w:r>
-        <w:rPr>
-          <w:sz w:val="24"/>
-          <w:szCs w:val="24"/>
-        </w:rPr>
-        <w:t>,  hidden</w:t>
+        <w:t>output,  hidden</w:t>
       </w:r>
       <w:proofErr w:type="gramEnd"/>
       <w:r>
@@ -359,23 +311,7 @@
           <w:sz w:val="24"/>
           <w:szCs w:val="24"/>
         </w:rPr>
-        <w:t xml:space="preserve">Deep Learning DL is an application on ANNs where we have many levels of hidden layers typically more than three. We use this architecture to solve problems with increasing levels of complexity and individual requirements. The most famous divisions of deep learning are Convolutional Neural Networks CNNs and Recurrent Neural Networks RNNs. CNNs use filters to tackle problems in relation to pictures and images. These problems include object detections, image classification and much more in-depth domain problems. The focus of RNNs is time-varying data, i.e. data that require time-based context to solve. The most important application of this is Natural Language Processing </w:t>
-      </w:r>
-      <w:proofErr w:type="gramStart"/>
-      <w:r>
-        <w:rPr>
-          <w:sz w:val="24"/>
-          <w:szCs w:val="24"/>
-        </w:rPr>
-        <w:t>NLP which</w:t>
-      </w:r>
-      <w:proofErr w:type="gramEnd"/>
-      <w:r>
-        <w:rPr>
-          <w:sz w:val="24"/>
-          <w:szCs w:val="24"/>
-        </w:rPr>
-        <w:t xml:space="preserve"> needs text context data to get general speech understanding. </w:t>
+        <w:t xml:space="preserve">Deep Learning DL is an application on ANNs where we have many levels of hidden layers typically more than three. We use this architecture to solve problems with increasing levels of complexity and individual requirements. The most famous divisions of deep learning are Convolutional Neural Networks CNNs and Recurrent Neural Networks RNNs. CNNs use filters to tackle problems in relation to pictures and images. These problems include object detections, image classification and much more in-depth domain problems. The focus of RNNs is time-varying data, i.e. data that require time-based context to solve. The most important application of this is Natural Language Processing NLP which needs text context data to get general speech understanding. </w:t>
       </w:r>
     </w:p>
     <w:p>
@@ -387,13 +323,93 @@
           <w:u w:val="single"/>
         </w:rPr>
       </w:pPr>
-      <w:r>
+    </w:p>
+    <w:p>
+      <w:pPr>
         <w:rPr>
           <w:b/>
           <w:sz w:val="28"/>
           <w:szCs w:val="28"/>
           <w:u w:val="single"/>
         </w:rPr>
+      </w:pPr>
+    </w:p>
+    <w:p>
+      <w:pPr>
+        <w:rPr>
+          <w:b/>
+          <w:sz w:val="28"/>
+          <w:szCs w:val="28"/>
+          <w:u w:val="single"/>
+        </w:rPr>
+      </w:pPr>
+    </w:p>
+    <w:p>
+      <w:pPr>
+        <w:rPr>
+          <w:b/>
+          <w:sz w:val="28"/>
+          <w:szCs w:val="28"/>
+          <w:u w:val="single"/>
+        </w:rPr>
+      </w:pPr>
+    </w:p>
+    <w:p>
+      <w:pPr>
+        <w:rPr>
+          <w:b/>
+          <w:sz w:val="28"/>
+          <w:szCs w:val="28"/>
+          <w:u w:val="single"/>
+        </w:rPr>
+      </w:pPr>
+    </w:p>
+    <w:p>
+      <w:pPr>
+        <w:rPr>
+          <w:b/>
+          <w:sz w:val="28"/>
+          <w:szCs w:val="28"/>
+          <w:u w:val="single"/>
+        </w:rPr>
+      </w:pPr>
+    </w:p>
+    <w:p>
+      <w:pPr>
+        <w:rPr>
+          <w:b/>
+          <w:sz w:val="28"/>
+          <w:szCs w:val="28"/>
+          <w:u w:val="single"/>
+        </w:rPr>
+      </w:pPr>
+    </w:p>
+    <w:p>
+      <w:pPr>
+        <w:rPr>
+          <w:b/>
+          <w:sz w:val="28"/>
+          <w:szCs w:val="28"/>
+          <w:u w:val="single"/>
+        </w:rPr>
+      </w:pPr>
+    </w:p>
+    <w:p>
+      <w:pPr>
+        <w:rPr>
+          <w:b/>
+          <w:sz w:val="28"/>
+          <w:szCs w:val="28"/>
+          <w:u w:val="single"/>
+        </w:rPr>
+      </w:pPr>
+      <w:r>
+        <w:rPr>
+          <w:b/>
+          <w:sz w:val="28"/>
+          <w:szCs w:val="28"/>
+          <w:u w:val="single"/>
+        </w:rPr>
         <w:t>Reinforcement Learning Introduction</w:t>
       </w:r>
     </w:p>
@@ -411,7 +427,6 @@
         </w:rPr>
         <w:t xml:space="preserve">Reinforcement Learning RL is the third type of machine learning domain. It is learning what to do so to maximize a digital reward signal [1]. The problem is as one where an agent (i.e. a player in a game) is traversing an environment, and he takes actions and collects rewards as he goes. We can describe the whole problem as an environment </w:t>
       </w:r>
-      <w:proofErr w:type="spellStart"/>
       <w:r>
         <w:rPr>
           <w:rFonts w:ascii="Courier New" w:eastAsia="Courier New" w:hAnsi="Courier New" w:cs="Courier New"/>
@@ -420,21 +435,12 @@
         </w:rPr>
         <w:t>env</w:t>
       </w:r>
-      <w:proofErr w:type="spellEnd"/>
-      <w:r>
-        <w:rPr>
-          <w:sz w:val="24"/>
-          <w:szCs w:val="24"/>
-        </w:rPr>
-        <w:t xml:space="preserve"> that can be described as a </w:t>
-      </w:r>
-      <w:r>
-        <w:rPr>
-          <w:sz w:val="24"/>
-          <w:szCs w:val="24"/>
-        </w:rPr>
-        <w:lastRenderedPageBreak/>
-        <w:t xml:space="preserve">state-space </w:t>
+      <w:r>
+        <w:rPr>
+          <w:sz w:val="24"/>
+          <w:szCs w:val="24"/>
+        </w:rPr>
+        <w:t xml:space="preserve"> that can be described as a state-space </w:t>
       </w:r>
       <m:oMath>
         <m:r>
@@ -466,9 +472,24 @@
           <w:sz w:val="24"/>
           <w:szCs w:val="24"/>
         </w:rPr>
-        <w:t xml:space="preserve"> that describe fully the world that can affect or be affected by the decisions made by the agent. The agent can take an action from an action space where </w:t>
-      </w:r>
-      <w:proofErr w:type="gramStart"/>
+        <w:t xml:space="preserve"> that describe fully the world that can affect or be affected by the decisions made by the agent. </w:t>
+      </w:r>
+    </w:p>
+    <w:p>
+      <w:pPr>
+        <w:rPr>
+          <w:rFonts w:ascii="Courier New" w:eastAsia="Courier New" w:hAnsi="Courier New" w:cs="Courier New"/>
+          <w:sz w:val="24"/>
+          <w:szCs w:val="24"/>
+        </w:rPr>
+      </w:pPr>
+      <w:r>
+        <w:rPr>
+          <w:sz w:val="24"/>
+          <w:szCs w:val="24"/>
+        </w:rPr>
+        <w:t xml:space="preserve">The agent can take an action from an action space where </w:t>
+      </w:r>
       <w:r>
         <w:rPr>
           <w:rFonts w:ascii="Courier New" w:eastAsia="Courier New" w:hAnsi="Courier New" w:cs="Courier New"/>
@@ -501,15 +522,7 @@
           <w:sz w:val="24"/>
           <w:szCs w:val="24"/>
         </w:rPr>
-        <w:t>that</w:t>
-      </w:r>
-      <w:proofErr w:type="gramEnd"/>
-      <w:r>
-        <w:rPr>
-          <w:sz w:val="24"/>
-          <w:szCs w:val="24"/>
-        </w:rPr>
-        <w:t xml:space="preserve"> will change its state and receive a reward </w:t>
+        <w:t xml:space="preserve">that will change its state and receive a reward </w:t>
       </w:r>
       <w:r>
         <w:rPr>
@@ -554,44 +567,20 @@
         </w:rPr>
         <w:t xml:space="preserve">. </w:t>
       </w:r>
-      <w:r>
-        <w:rPr>
-          <w:sz w:val="24"/>
-          <w:szCs w:val="24"/>
-        </w:rPr>
-        <w:t xml:space="preserve">This Mathematical representation means that an RL problem </w:t>
-      </w:r>
-      <w:proofErr w:type="gramStart"/>
-      <w:r>
-        <w:rPr>
-          <w:sz w:val="24"/>
-          <w:szCs w:val="24"/>
-        </w:rPr>
-        <w:t>can be described</w:t>
-      </w:r>
-      <w:proofErr w:type="gramEnd"/>
-      <w:r>
-        <w:rPr>
-          <w:sz w:val="24"/>
-          <w:szCs w:val="24"/>
-        </w:rPr>
-        <w:t xml:space="preserve"> as a Markov Decision Process MDP. In an </w:t>
-      </w:r>
-      <w:proofErr w:type="gramStart"/>
-      <w:r>
-        <w:rPr>
-          <w:sz w:val="24"/>
-          <w:szCs w:val="24"/>
-        </w:rPr>
-        <w:t>MDP</w:t>
-      </w:r>
-      <w:proofErr w:type="gramEnd"/>
-      <w:r>
-        <w:rPr>
-          <w:sz w:val="24"/>
-          <w:szCs w:val="24"/>
-        </w:rPr>
-        <w:t xml:space="preserve"> we have the concepts of a reward function </w:t>
+    </w:p>
+    <w:p>
+      <w:pPr>
+        <w:rPr>
+          <w:sz w:val="24"/>
+          <w:szCs w:val="24"/>
+        </w:rPr>
+      </w:pPr>
+      <w:r>
+        <w:rPr>
+          <w:sz w:val="24"/>
+          <w:szCs w:val="24"/>
+        </w:rPr>
+        <w:t xml:space="preserve">This Mathematical representation means that an RL problem can be described as a Markov Decision Process MDP. In an MDP we have the concepts of a reward function </w:t>
       </w:r>
       <m:oMath>
         <m:r>
@@ -629,23 +618,7 @@
           <w:sz w:val="24"/>
           <w:szCs w:val="24"/>
         </w:rPr>
-        <w:t xml:space="preserve"> which can map states to rewards achieved when reaching that state. In an episodic process (one with a clear starting state and a terminal </w:t>
-      </w:r>
-      <w:proofErr w:type="gramStart"/>
-      <w:r>
-        <w:rPr>
-          <w:sz w:val="24"/>
-          <w:szCs w:val="24"/>
-        </w:rPr>
-        <w:t>state)</w:t>
-      </w:r>
-      <w:proofErr w:type="gramEnd"/>
-      <w:r>
-        <w:rPr>
-          <w:sz w:val="24"/>
-          <w:szCs w:val="24"/>
-        </w:rPr>
-        <w:t xml:space="preserve"> the total reward is the accumulation of each reward received through the journey traversing the environment until reaching the terminal state.  This total reward is the value we are trying to maximize in our RL problem.</w:t>
+        <w:t xml:space="preserve"> which can map states to rewards achieved when reaching that state. In an episodic process (one with a clear starting state and a terminal state) the total reward is the accumulation of each reward received through the journey traversing the environment until reaching the terminal state.  This total reward is the value we are trying to maximize in our RL problem.</w:t>
       </w:r>
     </w:p>
     <w:p>
@@ -732,7 +705,6 @@
           <m:t>ח</m:t>
         </m:r>
       </m:oMath>
-      <w:proofErr w:type="gramStart"/>
       <w:r>
         <w:rPr>
           <w:rFonts w:ascii="Courier New" w:eastAsia="Courier New" w:hAnsi="Courier New" w:cs="Courier New"/>
@@ -746,15 +718,7 @@
           <w:sz w:val="24"/>
           <w:szCs w:val="24"/>
         </w:rPr>
-        <w:t>which</w:t>
-      </w:r>
-      <w:proofErr w:type="gramEnd"/>
-      <w:r>
-        <w:rPr>
-          <w:sz w:val="24"/>
-          <w:szCs w:val="24"/>
-        </w:rPr>
-        <w:t xml:space="preserve"> defines the path (also known as trajectory </w:t>
+        <w:t xml:space="preserve">which defines the path (also known as trajectory </w:t>
       </w:r>
       <w:r>
         <w:rPr>
@@ -842,15 +806,7 @@
           <w:sz w:val="24"/>
           <w:szCs w:val="24"/>
         </w:rPr>
-        <w:t xml:space="preserve"> There are two types of policies, either a deterministic policy; one that the agent is told exactly what action to make when arriving at </w:t>
-      </w:r>
-      <w:proofErr w:type="spellStart"/>
-      <w:r>
-        <w:rPr>
-          <w:sz w:val="24"/>
-          <w:szCs w:val="24"/>
-        </w:rPr>
-        <w:t xml:space="preserve">state </w:t>
+        <w:t xml:space="preserve"> There are two types of policies, either a deterministic policy; one that the agent is told exactly what action to make when arriving at state </w:t>
       </w:r>
       <w:r>
         <w:rPr>
@@ -860,7 +816,6 @@
         </w:rPr>
         <w:t>s</w:t>
       </w:r>
-      <w:proofErr w:type="spellEnd"/>
       <w:r>
         <w:rPr>
           <w:sz w:val="24"/>
@@ -981,6 +936,7 @@
             <w:rtl/>
             <w:lang w:bidi="he-IL"/>
           </w:rPr>
+          <w:lastRenderedPageBreak/>
           <m:t>ח</m:t>
         </m:r>
         <m:r>
@@ -1138,23 +1094,7 @@
           <w:sz w:val="24"/>
           <w:szCs w:val="24"/>
         </w:rPr>
-        <w:t xml:space="preserve">Achieving the maximum reward possible implies that we will take the best possible policy that will give the maximum reward at each step. This policy </w:t>
-      </w:r>
-      <w:proofErr w:type="gramStart"/>
-      <w:r>
-        <w:rPr>
-          <w:sz w:val="24"/>
-          <w:szCs w:val="24"/>
-        </w:rPr>
-        <w:t>is called</w:t>
-      </w:r>
-      <w:proofErr w:type="gramEnd"/>
-      <w:r>
-        <w:rPr>
-          <w:sz w:val="24"/>
-          <w:szCs w:val="24"/>
-        </w:rPr>
-        <w:t xml:space="preserve"> the optimal policy </w:t>
+        <w:t xml:space="preserve">Achieving the maximum reward possible implies that we will take the best possible policy that will give the maximum reward at each step. This policy is called the optimal policy </w:t>
       </w:r>
       <m:oMath>
         <m:sSup>
@@ -1226,21 +1166,12 @@
           <m:t>)</m:t>
         </m:r>
       </m:oMath>
-      <w:proofErr w:type="gramStart"/>
-      <w:r>
-        <w:rPr>
-          <w:sz w:val="24"/>
-          <w:szCs w:val="24"/>
-        </w:rPr>
-        <w:t xml:space="preserve"> which</w:t>
-      </w:r>
-      <w:proofErr w:type="gramEnd"/>
-      <w:r>
-        <w:rPr>
-          <w:sz w:val="24"/>
-          <w:szCs w:val="24"/>
-        </w:rPr>
-        <w:t xml:space="preserve"> is the total amount of reward an agent is expected to accumulate over the future starting at current state </w:t>
+      <w:r>
+        <w:rPr>
+          <w:sz w:val="24"/>
+          <w:szCs w:val="24"/>
+        </w:rPr>
+        <w:t xml:space="preserve"> which is the total amount of reward an agent is expected to accumulate over the future starting at current state </w:t>
       </w:r>
       <w:r>
         <w:rPr>
@@ -1255,23 +1186,7 @@
           <w:sz w:val="24"/>
           <w:szCs w:val="24"/>
         </w:rPr>
-        <w:t xml:space="preserve"> [1]. This </w:t>
-      </w:r>
-      <w:proofErr w:type="gramStart"/>
-      <w:r>
-        <w:rPr>
-          <w:sz w:val="24"/>
-          <w:szCs w:val="24"/>
-        </w:rPr>
-        <w:t>can be expressed</w:t>
-      </w:r>
-      <w:proofErr w:type="gramEnd"/>
-      <w:r>
-        <w:rPr>
-          <w:sz w:val="24"/>
-          <w:szCs w:val="24"/>
-        </w:rPr>
-        <w:t xml:space="preserve"> as </w:t>
+        <w:t xml:space="preserve"> [1]. This can be expressed as </w:t>
       </w:r>
     </w:p>
     <w:p>
@@ -1327,7 +1242,6 @@
           <m:t>(</m:t>
         </m:r>
       </m:oMath>
-      <w:proofErr w:type="gramStart"/>
       <w:r>
         <w:rPr>
           <w:rFonts w:ascii="Courier New" w:eastAsia="Courier New" w:hAnsi="Courier New" w:cs="Courier New"/>
@@ -1336,7 +1250,6 @@
         </w:rPr>
         <w:t>s</w:t>
       </w:r>
-      <w:proofErr w:type="gramEnd"/>
       <m:oMath>
         <m:r>
           <w:rPr>
@@ -1601,21 +1514,12 @@
           <w:szCs w:val="24"/>
         </w:rPr>
       </w:pPr>
-      <w:proofErr w:type="gramStart"/>
-      <w:r>
-        <w:rPr>
-          <w:sz w:val="24"/>
-          <w:szCs w:val="24"/>
-        </w:rPr>
-        <w:t>where</w:t>
-      </w:r>
-      <w:proofErr w:type="gramEnd"/>
-      <w:r>
-        <w:rPr>
-          <w:sz w:val="24"/>
-          <w:szCs w:val="24"/>
-        </w:rPr>
-        <w:t xml:space="preserve"> </w:t>
+      <w:r>
+        <w:rPr>
+          <w:sz w:val="24"/>
+          <w:szCs w:val="24"/>
+        </w:rPr>
+        <w:t xml:space="preserve">where </w:t>
       </w:r>
       <m:oMath>
         <m:sSub>
@@ -1705,7 +1609,6 @@
           <w:tag w:val="goog_rdk_0"/>
           <w:id w:val="-1410536643"/>
         </w:sdtPr>
-        <w:sdtEndPr/>
         <w:sdtContent>
           <w:r>
             <w:rPr>
@@ -1724,8 +1627,31 @@
           <w:sz w:val="24"/>
           <w:szCs w:val="24"/>
         </w:rPr>
-        <w:t xml:space="preserve"> until the end of the episode. </w:t>
-      </w:r>
+        <w:t xml:space="preserve"> until the end of the </w:t>
+      </w:r>
+      <w:proofErr w:type="gramStart"/>
+      <w:r>
+        <w:rPr>
+          <w:sz w:val="24"/>
+          <w:szCs w:val="24"/>
+        </w:rPr>
+        <w:t>episode</w:t>
+      </w:r>
+      <w:r>
+        <w:rPr>
+          <w:sz w:val="24"/>
+          <w:szCs w:val="24"/>
+        </w:rPr>
+        <w:t xml:space="preserve"> </w:t>
+      </w:r>
+      <w:r>
+        <w:rPr>
+          <w:sz w:val="24"/>
+          <w:szCs w:val="24"/>
+        </w:rPr>
+        <w:t>.</w:t>
+      </w:r>
+      <w:proofErr w:type="gramEnd"/>
     </w:p>
     <w:p>
       <w:pPr>
@@ -1774,21 +1700,12 @@
           </m:sub>
         </m:sSub>
       </m:oMath>
-      <w:proofErr w:type="gramStart"/>
-      <w:r>
-        <w:rPr>
-          <w:sz w:val="24"/>
-          <w:szCs w:val="24"/>
-        </w:rPr>
-        <w:t xml:space="preserve"> which</w:t>
-      </w:r>
-      <w:proofErr w:type="gramEnd"/>
-      <w:r>
-        <w:rPr>
-          <w:sz w:val="24"/>
-          <w:szCs w:val="24"/>
-        </w:rPr>
-        <w:t xml:space="preserve"> is given by:</w:t>
+      <w:r>
+        <w:rPr>
+          <w:sz w:val="24"/>
+          <w:szCs w:val="24"/>
+        </w:rPr>
+        <w:t xml:space="preserve"> which is given by:</w:t>
       </w:r>
     </w:p>
     <w:p>
@@ -1907,7 +1824,15 @@
                   <w:sz w:val="24"/>
                   <w:szCs w:val="24"/>
                 </w:rPr>
-                <m:t>t+1</m:t>
+                <m:t>t+</m:t>
+              </m:r>
+              <m:r>
+                <w:rPr>
+                  <w:rFonts w:ascii="Cambria Math" w:eastAsia="Cambria Math" w:hAnsi="Cambria Math" w:cs="Cambria Math"/>
+                  <w:sz w:val="24"/>
+                  <w:szCs w:val="24"/>
+                </w:rPr>
+                <m:t>2</m:t>
               </m:r>
             </m:sub>
           </m:sSub>
@@ -1977,7 +1902,15 @@
                   <w:sz w:val="24"/>
                   <w:szCs w:val="24"/>
                 </w:rPr>
-                <m:t>t+2</m:t>
+                <m:t>t+</m:t>
+              </m:r>
+              <m:r>
+                <w:rPr>
+                  <w:rFonts w:ascii="Cambria Math" w:eastAsia="Cambria Math" w:hAnsi="Cambria Math" w:cs="Cambria Math"/>
+                  <w:sz w:val="24"/>
+                  <w:szCs w:val="24"/>
+                </w:rPr>
+                <m:t>3</m:t>
               </m:r>
             </m:sub>
           </m:sSub>
@@ -2412,15 +2345,7 @@
           <w:sz w:val="24"/>
           <w:szCs w:val="24"/>
         </w:rPr>
-        <w:t xml:space="preserve"> describing the probability of arriving at </w:t>
-      </w:r>
-      <w:proofErr w:type="spellStart"/>
-      <w:r>
-        <w:rPr>
-          <w:sz w:val="24"/>
-          <w:szCs w:val="24"/>
-        </w:rPr>
-        <w:t xml:space="preserve">state </w:t>
+        <w:t xml:space="preserve"> describing the probability of arriving at state </w:t>
       </w:r>
       <w:r>
         <w:rPr>
@@ -2428,16 +2353,7 @@
           <w:sz w:val="24"/>
           <w:szCs w:val="24"/>
         </w:rPr>
-        <w:t>s</w:t>
-      </w:r>
-      <w:proofErr w:type="spellEnd"/>
-      <w:r>
-        <w:rPr>
-          <w:rFonts w:ascii="Courier New" w:eastAsia="Courier New" w:hAnsi="Courier New" w:cs="Courier New"/>
-          <w:sz w:val="24"/>
-          <w:szCs w:val="24"/>
-        </w:rPr>
-        <w:t>’</w:t>
+        <w:t>s’</w:t>
       </w:r>
       <w:r>
         <w:rPr>
@@ -2526,15 +2442,7 @@
           <w:sz w:val="24"/>
           <w:szCs w:val="24"/>
         </w:rPr>
-        <w:t xml:space="preserve"> being the expected reward for arriving at </w:t>
-      </w:r>
-      <w:proofErr w:type="spellStart"/>
-      <w:r>
-        <w:rPr>
-          <w:sz w:val="24"/>
-          <w:szCs w:val="24"/>
-        </w:rPr>
-        <w:t xml:space="preserve">state </w:t>
+        <w:t xml:space="preserve"> being the expected reward for arriving at state </w:t>
       </w:r>
       <w:r>
         <w:rPr>
@@ -2544,7 +2452,6 @@
         </w:rPr>
         <w:t>s</w:t>
       </w:r>
-      <w:proofErr w:type="spellEnd"/>
       <w:r>
         <w:rPr>
           <w:sz w:val="24"/>
@@ -2803,7 +2710,6 @@
           <m:t xml:space="preserve">= </m:t>
         </m:r>
       </m:oMath>
-      <w:proofErr w:type="gramStart"/>
       <w:r>
         <w:rPr>
           <w:rFonts w:ascii="Courier New" w:eastAsia="Courier New" w:hAnsi="Courier New" w:cs="Courier New"/>
@@ -2812,7 +2718,6 @@
         </w:rPr>
         <w:t>a</w:t>
       </w:r>
-      <w:proofErr w:type="gramEnd"/>
       <m:oMath>
         <m:r>
           <w:rPr>
@@ -2846,7 +2751,6 @@
           <w:szCs w:val="24"/>
         </w:rPr>
       </w:pPr>
-      <w:proofErr w:type="gramStart"/>
       <w:r>
         <w:rPr>
           <w:sz w:val="24"/>
@@ -2854,7 +2758,6 @@
         </w:rPr>
         <w:t>and</w:t>
       </w:r>
-      <w:proofErr w:type="gramEnd"/>
     </w:p>
     <w:p>
       <w:pPr>
@@ -3052,7 +2955,6 @@
           <m:t xml:space="preserve">= </m:t>
         </m:r>
       </m:oMath>
-      <w:proofErr w:type="gramStart"/>
       <w:r>
         <w:rPr>
           <w:rFonts w:ascii="Courier New" w:eastAsia="Courier New" w:hAnsi="Courier New" w:cs="Courier New"/>
@@ -3061,7 +2963,6 @@
         </w:rPr>
         <w:t>a</w:t>
       </w:r>
-      <w:proofErr w:type="gramEnd"/>
       <m:oMath>
         <m:r>
           <w:rPr>
@@ -3093,15 +2994,7 @@
           <w:sz w:val="24"/>
           <w:szCs w:val="24"/>
         </w:rPr>
-        <w:t xml:space="preserve">Following, the optimal value function of a </w:t>
-      </w:r>
-      <w:proofErr w:type="spellStart"/>
-      <w:r>
-        <w:rPr>
-          <w:sz w:val="24"/>
-          <w:szCs w:val="24"/>
-        </w:rPr>
-        <w:t xml:space="preserve">state </w:t>
+        <w:t xml:space="preserve">Following, the optimal value function of a state </w:t>
       </w:r>
       <w:r>
         <w:rPr>
@@ -3111,7 +3004,6 @@
         </w:rPr>
         <w:t>s</w:t>
       </w:r>
-      <w:proofErr w:type="spellEnd"/>
       <w:r>
         <w:rPr>
           <w:sz w:val="24"/>
@@ -3136,23 +3028,7 @@
           <w:sz w:val="24"/>
           <w:szCs w:val="24"/>
         </w:rPr>
-        <w:t xml:space="preserve"> in a number of steps H </w:t>
-      </w:r>
-      <w:proofErr w:type="gramStart"/>
-      <w:r>
-        <w:rPr>
-          <w:sz w:val="24"/>
-          <w:szCs w:val="24"/>
-        </w:rPr>
-        <w:t>is given</w:t>
-      </w:r>
-      <w:proofErr w:type="gramEnd"/>
-      <w:r>
-        <w:rPr>
-          <w:sz w:val="24"/>
-          <w:szCs w:val="24"/>
-        </w:rPr>
-        <w:t xml:space="preserve"> by</w:t>
+        <w:t xml:space="preserve"> in a number of steps H is given by</w:t>
       </w:r>
     </w:p>
     <w:p>
@@ -3216,7 +3092,6 @@
           <m:t>(</m:t>
         </m:r>
       </m:oMath>
-      <w:proofErr w:type="gramStart"/>
       <w:r>
         <w:rPr>
           <w:rFonts w:ascii="Courier New" w:eastAsia="Courier New" w:hAnsi="Courier New" w:cs="Courier New"/>
@@ -3225,7 +3100,6 @@
         </w:rPr>
         <w:t>s</w:t>
       </w:r>
-      <w:proofErr w:type="gramEnd"/>
       <m:oMath>
         <m:r>
           <w:rPr>
@@ -3509,21 +3383,12 @@
           <w:szCs w:val="24"/>
         </w:rPr>
       </w:pPr>
-      <w:proofErr w:type="gramStart"/>
-      <w:r>
-        <w:rPr>
-          <w:sz w:val="24"/>
-          <w:szCs w:val="24"/>
-        </w:rPr>
-        <w:t>and</w:t>
-      </w:r>
-      <w:proofErr w:type="gramEnd"/>
-      <w:r>
-        <w:rPr>
-          <w:sz w:val="24"/>
-          <w:szCs w:val="24"/>
-        </w:rPr>
-        <w:t xml:space="preserve"> the process of finding the best possible value function of a given policy and then updating the policy in order to find the best policy is called the policy iteration and it can be given by the algorithm (Value Update or Bellman Update Backup):</w:t>
+      <w:r>
+        <w:rPr>
+          <w:sz w:val="24"/>
+          <w:szCs w:val="24"/>
+        </w:rPr>
+        <w:t>and the process of finding the best possible value function of a given policy and then updating the policy in order to find the best policy is called the policy iteration and it can be given by the algorithm (Value Update or Bellman Update Backup):</w:t>
       </w:r>
     </w:p>
     <w:p>
@@ -3539,15 +3404,7 @@
           <w:szCs w:val="24"/>
         </w:rPr>
         <w:tab/>
-        <w:t xml:space="preserve">Start </w:t>
-      </w:r>
-      <w:proofErr w:type="gramStart"/>
-      <w:r>
-        <w:rPr>
-          <w:sz w:val="24"/>
-          <w:szCs w:val="24"/>
-        </w:rPr>
-        <w:t xml:space="preserve">with </w:t>
+        <w:t xml:space="preserve">Start with </w:t>
       </w:r>
       <m:oMath>
         <m:sSubSup>
@@ -3561,7 +3418,6 @@
             </m:ctrlPr>
           </m:sSubSupPr>
           <m:e>
-            <w:proofErr w:type="gramEnd"/>
             <m:r>
               <w:rPr>
                 <w:rFonts w:ascii="Cambria Math" w:eastAsia="Cambria Math" w:hAnsi="Cambria Math" w:cs="Cambria Math"/>
@@ -3642,24 +3498,9 @@
           <w:sz w:val="24"/>
           <w:szCs w:val="24"/>
         </w:rPr>
+        <w:lastRenderedPageBreak/>
         <w:tab/>
-        <w:t>For k = 1, 2</w:t>
-      </w:r>
-      <w:proofErr w:type="gramStart"/>
-      <w:r>
-        <w:rPr>
-          <w:sz w:val="24"/>
-          <w:szCs w:val="24"/>
-        </w:rPr>
-        <w:t>, …,</w:t>
-      </w:r>
-      <w:proofErr w:type="gramEnd"/>
-      <w:r>
-        <w:rPr>
-          <w:sz w:val="24"/>
-          <w:szCs w:val="24"/>
-        </w:rPr>
-        <w:t xml:space="preserve"> H:</w:t>
+        <w:t>For k = 1, 2, …, H:</w:t>
       </w:r>
     </w:p>
     <w:p>
@@ -4555,23 +4396,7 @@
           <w:sz w:val="24"/>
           <w:szCs w:val="24"/>
         </w:rPr>
-        <w:t xml:space="preserve">One alternative to using these dynamic programming methods of value iteration and policy iteration is to introduce a way to learn as the episode is going, using an entire set of visits over states to come up with the value function of each state. These methods </w:t>
-      </w:r>
-      <w:proofErr w:type="gramStart"/>
-      <w:r>
-        <w:rPr>
-          <w:sz w:val="24"/>
-          <w:szCs w:val="24"/>
-        </w:rPr>
-        <w:t>are called</w:t>
-      </w:r>
-      <w:proofErr w:type="gramEnd"/>
-      <w:r>
-        <w:rPr>
-          <w:sz w:val="24"/>
-          <w:szCs w:val="24"/>
-        </w:rPr>
-        <w:t xml:space="preserve"> Monte-Carlo methods and their basic concept is that the value of a state </w:t>
+        <w:t xml:space="preserve">One alternative to using these dynamic programming methods of value iteration and policy iteration is to introduce a way to learn as the episode is going, using an entire set of visits over states to come up with the value function of each state. These methods are called Monte-Carlo methods and their basic concept is that the value of a state </w:t>
       </w:r>
       <m:oMath>
         <m:r>
@@ -4654,24 +4479,7 @@
           <w:sz w:val="24"/>
           <w:szCs w:val="24"/>
         </w:rPr>
-        <w:lastRenderedPageBreak/>
-        <w:t xml:space="preserve">Each </w:t>
-      </w:r>
-      <w:proofErr w:type="spellStart"/>
-      <w:r>
-        <w:rPr>
-          <w:sz w:val="24"/>
-          <w:szCs w:val="24"/>
-        </w:rPr>
-        <w:t>timestep</w:t>
-      </w:r>
-      <w:proofErr w:type="spellEnd"/>
-      <w:r>
-        <w:rPr>
-          <w:sz w:val="24"/>
-          <w:szCs w:val="24"/>
-        </w:rPr>
-        <w:t xml:space="preserve"> </w:t>
+        <w:t xml:space="preserve">Each timestep </w:t>
       </w:r>
       <w:r>
         <w:rPr>
@@ -4701,23 +4509,7 @@
           <w:sz w:val="24"/>
           <w:szCs w:val="24"/>
         </w:rPr>
-        <w:t xml:space="preserve"> </w:t>
-      </w:r>
-      <w:proofErr w:type="gramStart"/>
-      <w:r>
-        <w:rPr>
-          <w:sz w:val="24"/>
-          <w:szCs w:val="24"/>
-        </w:rPr>
-        <w:t>is visited</w:t>
-      </w:r>
-      <w:proofErr w:type="gramEnd"/>
-      <w:r>
-        <w:rPr>
-          <w:sz w:val="24"/>
-          <w:szCs w:val="24"/>
-        </w:rPr>
-        <w:t xml:space="preserve"> in an episode:</w:t>
+        <w:t xml:space="preserve"> is visited in an episode:</w:t>
       </w:r>
     </w:p>
     <w:p>
@@ -4978,25 +4770,7 @@
           <w:sz w:val="24"/>
           <w:szCs w:val="24"/>
         </w:rPr>
-        <w:t xml:space="preserve">Value </w:t>
-      </w:r>
-      <w:proofErr w:type="gramStart"/>
-      <w:r>
-        <w:rPr>
-          <w:color w:val="000000"/>
-          <w:sz w:val="24"/>
-          <w:szCs w:val="24"/>
-        </w:rPr>
-        <w:t>is given</w:t>
-      </w:r>
-      <w:proofErr w:type="gramEnd"/>
-      <w:r>
-        <w:rPr>
-          <w:color w:val="000000"/>
-          <w:sz w:val="24"/>
-          <w:szCs w:val="24"/>
-        </w:rPr>
-        <w:t xml:space="preserve"> by </w:t>
+        <w:t xml:space="preserve">Value is given by </w:t>
       </w:r>
       <m:oMath>
         <m:r>
@@ -5292,15 +5066,7 @@
           <w:sz w:val="24"/>
           <w:szCs w:val="24"/>
         </w:rPr>
-        <w:t xml:space="preserve"> with </w:t>
-      </w:r>
-      <w:proofErr w:type="gramStart"/>
-      <w:r>
-        <w:rPr>
-          <w:sz w:val="24"/>
-          <w:szCs w:val="24"/>
-        </w:rPr>
-        <w:t xml:space="preserve">return </w:t>
+        <w:t xml:space="preserve"> with return </w:t>
       </w:r>
       <m:oMath>
         <m:sSub>
@@ -5314,7 +5080,6 @@
             </m:ctrlPr>
           </m:sSubPr>
           <m:e>
-            <w:proofErr w:type="gramEnd"/>
             <m:r>
               <w:rPr>
                 <w:rFonts w:ascii="Cambria Math" w:eastAsia="Cambria Math" w:hAnsi="Cambria Math" w:cs="Cambria Math"/>
@@ -6060,16 +5825,8 @@
           <w:szCs w:val="24"/>
         </w:rPr>
         <w:tab/>
-      </w:r>
-      <w:proofErr w:type="gramStart"/>
-      <w:r>
-        <w:rPr>
-          <w:sz w:val="24"/>
-          <w:szCs w:val="24"/>
-        </w:rPr>
         <w:t>2.x</w:t>
       </w:r>
-      <w:proofErr w:type="gramEnd"/>
     </w:p>
     <w:p>
       <w:pPr>
@@ -6108,25 +5865,7 @@
           <w:sz w:val="24"/>
           <w:szCs w:val="24"/>
         </w:rPr>
-        <w:t xml:space="preserve">One of the most basic solution methods when talking RL problems is cross-entropy methods. Their idea is </w:t>
-      </w:r>
-      <w:proofErr w:type="gramStart"/>
-      <w:r>
-        <w:rPr>
-          <w:rFonts w:ascii="Times New Roman" w:eastAsia="Times New Roman" w:hAnsi="Times New Roman" w:cs="Times New Roman"/>
-          <w:sz w:val="24"/>
-          <w:szCs w:val="24"/>
-        </w:rPr>
-        <w:t>pretty simple</w:t>
-      </w:r>
-      <w:proofErr w:type="gramEnd"/>
-      <w:r>
-        <w:rPr>
-          <w:rFonts w:ascii="Times New Roman" w:eastAsia="Times New Roman" w:hAnsi="Times New Roman" w:cs="Times New Roman"/>
-          <w:sz w:val="24"/>
-          <w:szCs w:val="24"/>
-        </w:rPr>
-        <w:t xml:space="preserve"> and builds on the intuition gained from looking at the RL main problem. The idea of gaining as much reward as possible used as we replace all the agent complications with a non-linear trainable NN function, with the input being the observations from the environment </w:t>
+        <w:t xml:space="preserve">One of the most basic solution methods when talking RL problems is cross-entropy methods. Their idea is pretty simple and builds on the intuition gained from looking at the RL main problem. The idea of gaining as much reward as possible used as we replace all the agent complications with a non-linear trainable NN function, with the input being the observations from the environment </w:t>
       </w:r>
       <m:oMath>
         <m:r>
@@ -6187,9 +5926,10 @@
     </w:p>
     <w:p>
       <w:pPr>
+        <w:pStyle w:val="ListParagraph"/>
         <w:numPr>
           <w:ilvl w:val="0"/>
-          <w:numId w:val="1"/>
+          <w:numId w:val="4"/>
         </w:numPr>
         <w:spacing w:before="240" w:after="0"/>
         <w:rPr>
@@ -6204,14 +5944,16 @@
           <w:sz w:val="24"/>
           <w:szCs w:val="24"/>
         </w:rPr>
+        <w:lastRenderedPageBreak/>
         <w:t>Play N number of episodes with initial NN model and environment.</w:t>
       </w:r>
     </w:p>
     <w:p>
       <w:pPr>
+        <w:pStyle w:val="ListParagraph"/>
         <w:numPr>
           <w:ilvl w:val="0"/>
-          <w:numId w:val="1"/>
+          <w:numId w:val="4"/>
         </w:numPr>
         <w:spacing w:after="0"/>
         <w:rPr>
@@ -6248,9 +5990,10 @@
     </w:p>
     <w:p>
       <w:pPr>
+        <w:pStyle w:val="ListParagraph"/>
         <w:numPr>
           <w:ilvl w:val="0"/>
-          <w:numId w:val="1"/>
+          <w:numId w:val="4"/>
         </w:numPr>
         <w:spacing w:after="0"/>
         <w:rPr>
@@ -6270,9 +6013,10 @@
     </w:p>
     <w:p>
       <w:pPr>
+        <w:pStyle w:val="ListParagraph"/>
         <w:numPr>
           <w:ilvl w:val="0"/>
-          <w:numId w:val="1"/>
+          <w:numId w:val="4"/>
         </w:numPr>
         <w:spacing w:after="0"/>
         <w:rPr>
@@ -6328,9 +6072,10 @@
     </w:p>
     <w:p>
       <w:pPr>
+        <w:pStyle w:val="ListParagraph"/>
         <w:numPr>
           <w:ilvl w:val="0"/>
-          <w:numId w:val="1"/>
+          <w:numId w:val="4"/>
         </w:numPr>
         <w:spacing w:after="240"/>
         <w:rPr>
@@ -6345,36 +6090,8 @@
           <w:sz w:val="24"/>
           <w:szCs w:val="24"/>
         </w:rPr>
-        <w:t xml:space="preserve">Repeat </w:t>
-      </w:r>
-      <w:proofErr w:type="gramStart"/>
-      <w:r>
-        <w:rPr>
-          <w:rFonts w:ascii="Times New Roman" w:eastAsia="Times New Roman" w:hAnsi="Times New Roman" w:cs="Times New Roman"/>
-          <w:sz w:val="24"/>
-          <w:szCs w:val="24"/>
-        </w:rPr>
-        <w:t>1</w:t>
-      </w:r>
-      <w:proofErr w:type="gramEnd"/>
-      <w:r>
-        <w:rPr>
-          <w:rFonts w:ascii="Times New Roman" w:eastAsia="Times New Roman" w:hAnsi="Times New Roman" w:cs="Times New Roman"/>
-          <w:sz w:val="24"/>
-          <w:szCs w:val="24"/>
-        </w:rPr>
-        <w:t xml:space="preserve"> until target mean reward is reached.</w:t>
-      </w:r>
-    </w:p>
-    <w:p>
-      <w:pPr>
-        <w:spacing w:after="240"/>
-        <w:rPr>
-          <w:rFonts w:ascii="Times New Roman" w:eastAsia="Times New Roman" w:hAnsi="Times New Roman" w:cs="Times New Roman"/>
-          <w:sz w:val="24"/>
-          <w:szCs w:val="24"/>
-        </w:rPr>
-      </w:pPr>
+        <w:t>Repeat 1 until target mean reward is reached.</w:t>
+      </w:r>
     </w:p>
     <w:p>
       <w:pPr>
@@ -6385,50 +6102,28 @@
           <w:u w:val="single"/>
         </w:rPr>
       </w:pPr>
-    </w:p>
-    <w:p>
-      <w:pPr>
+      <w:r>
         <w:rPr>
           <w:b/>
           <w:sz w:val="28"/>
           <w:szCs w:val="28"/>
           <w:u w:val="single"/>
         </w:rPr>
-      </w:pPr>
-      <w:proofErr w:type="gramStart"/>
-      <w:r>
-        <w:rPr>
-          <w:b/>
-          <w:sz w:val="28"/>
-          <w:szCs w:val="28"/>
-          <w:u w:val="single"/>
-        </w:rPr>
-        <w:t>Q-Learning</w:t>
-      </w:r>
-      <w:proofErr w:type="gramEnd"/>
-      <w:r>
-        <w:rPr>
-          <w:b/>
-          <w:sz w:val="28"/>
-          <w:szCs w:val="28"/>
-          <w:u w:val="single"/>
-        </w:rPr>
-        <w:t xml:space="preserve"> </w:t>
-      </w:r>
-    </w:p>
-    <w:p>
-      <w:pPr>
-        <w:rPr>
-          <w:sz w:val="24"/>
-          <w:szCs w:val="24"/>
-        </w:rPr>
-      </w:pPr>
-      <w:r>
-        <w:rPr>
-          <w:sz w:val="24"/>
-          <w:szCs w:val="24"/>
-        </w:rPr>
-        <w:lastRenderedPageBreak/>
+        <w:t xml:space="preserve">Q-Learning </w:t>
+      </w:r>
+    </w:p>
+    <w:p>
+      <w:pPr>
+        <w:rPr>
+          <w:sz w:val="24"/>
+          <w:szCs w:val="24"/>
+        </w:rPr>
+      </w:pPr>
+      <w:r>
+        <w:rPr>
+          <w:sz w:val="24"/>
+          <w:szCs w:val="24"/>
+        </w:rPr>
         <w:t xml:space="preserve">Another value that’s important do describe an RL environment is the Q-value </w:t>
       </w:r>
       <m:oMath>
@@ -6482,15 +6177,7 @@
           <w:sz w:val="24"/>
           <w:szCs w:val="24"/>
         </w:rPr>
-        <w:t xml:space="preserve"> when in </w:t>
-      </w:r>
-      <w:proofErr w:type="spellStart"/>
-      <w:r>
-        <w:rPr>
-          <w:sz w:val="24"/>
-          <w:szCs w:val="24"/>
-        </w:rPr>
-        <w:t xml:space="preserve">state </w:t>
+        <w:t xml:space="preserve"> when in state </w:t>
       </w:r>
       <w:r>
         <w:rPr>
@@ -6500,7 +6187,6 @@
         </w:rPr>
         <w:t>s</w:t>
       </w:r>
-      <w:proofErr w:type="spellEnd"/>
       <w:r>
         <w:rPr>
           <w:sz w:val="24"/>
@@ -6513,7 +6199,6 @@
           <w:tag w:val="goog_rdk_1"/>
           <w:id w:val="-1031183132"/>
         </w:sdtPr>
-        <w:sdtEndPr/>
         <w:sdtContent>
           <w:r>
             <w:rPr>
@@ -7392,17 +7077,8 @@
           <w:sz w:val="24"/>
           <w:szCs w:val="24"/>
         </w:rPr>
-        <w:t xml:space="preserve"> </w:t>
-      </w:r>
-      <w:proofErr w:type="gramStart"/>
-      <w:r>
-        <w:rPr>
-          <w:sz w:val="24"/>
-          <w:szCs w:val="24"/>
-        </w:rPr>
-        <w:t xml:space="preserve">or </w:t>
-      </w:r>
-      <w:proofErr w:type="gramEnd"/>
+        <w:t xml:space="preserve"> or </w:t>
+      </w:r>
       <m:oMath>
         <m:r>
           <w:rPr>
@@ -7975,6 +7651,7 @@
           <w:sz w:val="24"/>
           <w:szCs w:val="24"/>
         </w:rPr>
+        <w:lastRenderedPageBreak/>
         <w:tab/>
         <w:t xml:space="preserve">Until </w:t>
       </w:r>
@@ -8003,21 +7680,12 @@
           <w:szCs w:val="24"/>
         </w:rPr>
       </w:pPr>
-      <w:proofErr w:type="gramStart"/>
-      <w:r>
-        <w:rPr>
-          <w:sz w:val="24"/>
-          <w:szCs w:val="24"/>
-        </w:rPr>
-        <w:t>Q-learning</w:t>
-      </w:r>
-      <w:proofErr w:type="gramEnd"/>
-      <w:r>
-        <w:rPr>
-          <w:sz w:val="24"/>
-          <w:szCs w:val="24"/>
-        </w:rPr>
-        <w:t xml:space="preserve"> is an off-policy </w:t>
+      <w:r>
+        <w:rPr>
+          <w:sz w:val="24"/>
+          <w:szCs w:val="24"/>
+        </w:rPr>
+        <w:t xml:space="preserve">Q-learning is an off-policy </w:t>
       </w:r>
       <m:oMath>
         <m:r>
@@ -8482,17 +8150,8 @@
           <w:szCs w:val="28"/>
         </w:rPr>
         <w:tab/>
-        <w:t xml:space="preserve">    </w:t>
-      </w:r>
-      <w:proofErr w:type="gramStart"/>
-      <w:r>
-        <w:rPr>
-          <w:sz w:val="28"/>
-          <w:szCs w:val="28"/>
-        </w:rPr>
-        <w:t>2.xx</w:t>
-      </w:r>
-      <w:proofErr w:type="gramEnd"/>
+        <w:t xml:space="preserve">    2.xx</w:t>
+      </w:r>
     </w:p>
     <w:p>
       <w:pPr>
@@ -8565,23 +8224,7 @@
           <w:sz w:val="24"/>
           <w:szCs w:val="24"/>
         </w:rPr>
-        <w:t xml:space="preserve">These techniques work on using neural networks to approximate either policy parameters or to get V, Q and A. In </w:t>
-      </w:r>
-      <w:proofErr w:type="gramStart"/>
-      <w:r>
-        <w:rPr>
-          <w:sz w:val="24"/>
-          <w:szCs w:val="24"/>
-        </w:rPr>
-        <w:t>value</w:t>
-      </w:r>
-      <w:proofErr w:type="gramEnd"/>
-      <w:r>
-        <w:rPr>
-          <w:sz w:val="24"/>
-          <w:szCs w:val="24"/>
-        </w:rPr>
-        <w:t xml:space="preserve"> function Deep-RL methods, more specifically DQNs </w:t>
+        <w:t xml:space="preserve">These techniques work on using neural networks to approximate either policy parameters or to get V, Q and A. In value function Deep-RL methods, more specifically DQNs </w:t>
       </w:r>
       <w:r>
         <w:rPr>
@@ -8897,72 +8540,23 @@
           <w:rFonts w:ascii="Calibri" w:hAnsi="Calibri" w:cs="Calibri"/>
           <w:color w:val="000000"/>
         </w:rPr>
-        <w:t xml:space="preserve">When using this update in practice, we face some problems that limit the usability of the method. The problem of acting randomly or using the Q approximation is solved using an epsilon-greedy method as we start with a completely random action and decaying the randomness with probability ε </w:t>
-      </w:r>
-      <w:proofErr w:type="gramStart"/>
+        <w:t xml:space="preserve">When using this update in practice, we face some problems that limit the usability of the method. The problem of acting randomly or using the Q approximation is solved using an epsilon-greedy method as we start with a completely random action and decaying the randomness with probability ε till a small value of 2% randomness. Another problem is the requirement of SGD on training data, as it requires independent and identically distributed data </w:t>
+      </w:r>
+      <w:proofErr w:type="spellStart"/>
       <w:r>
         <w:rPr>
           <w:rFonts w:ascii="Calibri" w:hAnsi="Calibri" w:cs="Calibri"/>
           <w:color w:val="000000"/>
         </w:rPr>
-        <w:t>till</w:t>
-      </w:r>
-      <w:proofErr w:type="gramEnd"/>
+        <w:t>i.i.d</w:t>
+      </w:r>
+      <w:proofErr w:type="spellEnd"/>
       <w:r>
         <w:rPr>
           <w:rFonts w:ascii="Calibri" w:hAnsi="Calibri" w:cs="Calibri"/>
           <w:color w:val="000000"/>
         </w:rPr>
-        <w:t xml:space="preserve"> a small value of 2% randomness. </w:t>
-      </w:r>
-      <w:proofErr w:type="gramStart"/>
-      <w:r>
-        <w:rPr>
-          <w:rFonts w:ascii="Calibri" w:hAnsi="Calibri" w:cs="Calibri"/>
-          <w:color w:val="000000"/>
-        </w:rPr>
-        <w:t xml:space="preserve">Another problem is the requirement of SGD on training data, as it requires independent and identically distributed data </w:t>
-      </w:r>
-      <w:proofErr w:type="spellStart"/>
-      <w:r>
-        <w:rPr>
-          <w:rFonts w:ascii="Calibri" w:hAnsi="Calibri" w:cs="Calibri"/>
-          <w:color w:val="000000"/>
-        </w:rPr>
-        <w:t>i.i.d</w:t>
-      </w:r>
-      <w:proofErr w:type="spellEnd"/>
-      <w:proofErr w:type="gramEnd"/>
-      <w:r>
-        <w:rPr>
-          <w:rFonts w:ascii="Calibri" w:hAnsi="Calibri" w:cs="Calibri"/>
-          <w:color w:val="000000"/>
-        </w:rPr>
-        <w:t xml:space="preserve">, </w:t>
-      </w:r>
-      <w:proofErr w:type="gramStart"/>
-      <w:r>
-        <w:rPr>
-          <w:rFonts w:ascii="Calibri" w:hAnsi="Calibri" w:cs="Calibri"/>
-          <w:color w:val="000000"/>
-        </w:rPr>
-        <w:t>this is not satisfied</w:t>
-      </w:r>
-      <w:proofErr w:type="gramEnd"/>
-      <w:r>
-        <w:rPr>
-          <w:rFonts w:ascii="Calibri" w:hAnsi="Calibri" w:cs="Calibri"/>
-          <w:color w:val="000000"/>
-        </w:rPr>
-        <w:t xml:space="preserve">. We solve this problem by using a large replay buffer, adding new experiments, and pushing old ones out, allowing for independent data that are fresh. The last problem is the similarity between states after each other, not allowing our NN to distinguish between the states. We will solve this by using a target network, keeping a copy of the NN parameters using it </w:t>
-      </w:r>
-      <w:proofErr w:type="gramStart"/>
-      <w:r>
-        <w:rPr>
-          <w:rFonts w:ascii="Calibri" w:hAnsi="Calibri" w:cs="Calibri"/>
-          <w:color w:val="000000"/>
-        </w:rPr>
-        <w:t>for</w:t>
+        <w:t>, this is not satisfied. We solve this problem by using a large replay buffer, adding new experiments, and pushing old ones out, allowing for independent data that are fresh. The last problem is the similarity between states after each other, not allowing our NN to distinguish between the states. We will solve this by using a target network, keeping a copy of the NN parameters using it for</w:t>
       </w:r>
       <w:r>
         <w:rPr>
@@ -8970,7 +8564,6 @@
         </w:rPr>
         <w:t xml:space="preserve"> </w:t>
       </w:r>
-      <w:proofErr w:type="gramEnd"/>
       <m:oMath>
         <m:r>
           <w:rPr>
@@ -9064,6 +8657,7 @@
       <w:pPr>
         <w:pStyle w:val="NormalWeb"/>
         <w:spacing w:before="0" w:beforeAutospacing="0" w:after="160" w:afterAutospacing="0"/>
+        <w:ind w:left="360"/>
         <w:rPr>
           <w:rFonts w:ascii="Calibri" w:hAnsi="Calibri" w:cs="Calibri"/>
           <w:color w:val="000000"/>
@@ -9080,11 +8674,8 @@
     <w:p>
       <w:pPr>
         <w:pStyle w:val="NormalWeb"/>
-        <w:numPr>
-          <w:ilvl w:val="0"/>
-          <w:numId w:val="3"/>
-        </w:numPr>
         <w:spacing w:before="0" w:beforeAutospacing="0" w:after="160" w:afterAutospacing="0"/>
+        <w:ind w:left="360"/>
         <w:rPr>
           <w:rFonts w:ascii="Calibri" w:hAnsi="Calibri" w:cs="Calibri"/>
         </w:rPr>
@@ -9229,11 +8820,8 @@
     <w:p>
       <w:pPr>
         <w:pStyle w:val="NormalWeb"/>
-        <w:numPr>
-          <w:ilvl w:val="0"/>
-          <w:numId w:val="3"/>
-        </w:numPr>
         <w:spacing w:before="0" w:beforeAutospacing="0" w:after="160" w:afterAutospacing="0"/>
+        <w:ind w:left="360"/>
         <w:rPr>
           <w:rFonts w:ascii="Calibri" w:hAnsi="Calibri" w:cs="Calibri"/>
         </w:rPr>
@@ -9334,11 +8922,8 @@
     <w:p>
       <w:pPr>
         <w:pStyle w:val="NormalWeb"/>
-        <w:numPr>
-          <w:ilvl w:val="0"/>
-          <w:numId w:val="3"/>
-        </w:numPr>
         <w:spacing w:before="0" w:beforeAutospacing="0" w:after="160" w:afterAutospacing="0"/>
+        <w:ind w:left="360"/>
         <w:rPr>
           <w:rFonts w:ascii="Calibri" w:hAnsi="Calibri" w:cs="Calibri"/>
         </w:rPr>
@@ -9409,11 +8994,8 @@
     <w:p>
       <w:pPr>
         <w:pStyle w:val="NormalWeb"/>
-        <w:numPr>
-          <w:ilvl w:val="0"/>
-          <w:numId w:val="3"/>
-        </w:numPr>
         <w:spacing w:before="0" w:beforeAutospacing="0" w:after="160" w:afterAutospacing="0"/>
+        <w:ind w:left="360"/>
         <w:rPr>
           <w:rFonts w:ascii="Calibri" w:hAnsi="Calibri" w:cs="Calibri"/>
         </w:rPr>
@@ -9480,11 +9062,8 @@
     <w:p>
       <w:pPr>
         <w:pStyle w:val="NormalWeb"/>
-        <w:numPr>
-          <w:ilvl w:val="0"/>
-          <w:numId w:val="3"/>
-        </w:numPr>
         <w:spacing w:before="0" w:beforeAutospacing="0" w:after="160" w:afterAutospacing="0"/>
+        <w:ind w:left="360"/>
         <w:rPr>
           <w:rFonts w:ascii="Calibri" w:hAnsi="Calibri" w:cs="Calibri"/>
         </w:rPr>
@@ -9499,11 +9078,8 @@
     <w:p>
       <w:pPr>
         <w:pStyle w:val="NormalWeb"/>
-        <w:numPr>
-          <w:ilvl w:val="0"/>
-          <w:numId w:val="3"/>
-        </w:numPr>
         <w:spacing w:before="0" w:beforeAutospacing="0" w:after="160" w:afterAutospacing="0"/>
+        <w:ind w:left="360"/>
         <w:rPr>
           <w:rFonts w:ascii="Calibri" w:hAnsi="Calibri" w:cs="Calibri"/>
         </w:rPr>
@@ -9512,6 +9088,7 @@
         <w:rPr>
           <w:rFonts w:ascii="Calibri" w:hAnsi="Calibri" w:cs="Calibri"/>
         </w:rPr>
+        <w:lastRenderedPageBreak/>
         <w:t xml:space="preserve">For every transition in the buffer, calculate target </w:t>
       </w:r>
       <m:oMath>
@@ -9682,11 +9259,8 @@
     <w:p>
       <w:pPr>
         <w:pStyle w:val="NormalWeb"/>
-        <w:numPr>
-          <w:ilvl w:val="0"/>
-          <w:numId w:val="3"/>
-        </w:numPr>
         <w:spacing w:before="0" w:beforeAutospacing="0" w:after="160" w:afterAutospacing="0"/>
+        <w:ind w:left="360"/>
         <w:rPr>
           <w:rFonts w:ascii="Calibri" w:hAnsi="Calibri" w:cs="Calibri"/>
         </w:rPr>
@@ -9774,11 +9348,8 @@
     <w:p>
       <w:pPr>
         <w:pStyle w:val="NormalWeb"/>
-        <w:numPr>
-          <w:ilvl w:val="0"/>
-          <w:numId w:val="3"/>
-        </w:numPr>
         <w:spacing w:before="0" w:beforeAutospacing="0" w:after="160" w:afterAutospacing="0"/>
+        <w:ind w:left="360"/>
         <w:rPr>
           <w:rFonts w:ascii="Calibri" w:hAnsi="Calibri" w:cs="Calibri"/>
         </w:rPr>
@@ -9825,11 +9396,8 @@
     <w:p>
       <w:pPr>
         <w:pStyle w:val="NormalWeb"/>
-        <w:numPr>
-          <w:ilvl w:val="0"/>
-          <w:numId w:val="3"/>
-        </w:numPr>
         <w:spacing w:before="0" w:beforeAutospacing="0" w:after="160" w:afterAutospacing="0"/>
+        <w:ind w:left="360"/>
         <w:rPr>
           <w:rFonts w:ascii="Calibri" w:hAnsi="Calibri" w:cs="Calibri"/>
         </w:rPr>
@@ -9838,7 +9406,21 @@
         <w:rPr>
           <w:rFonts w:ascii="Calibri" w:hAnsi="Calibri" w:cs="Calibri"/>
         </w:rPr>
-        <w:t xml:space="preserve">Every N steps copy parameters from </w:t>
+        <w:t xml:space="preserve">Every N </w:t>
+      </w:r>
+      <w:proofErr w:type="gramStart"/>
+      <w:r>
+        <w:rPr>
+          <w:rFonts w:ascii="Calibri" w:hAnsi="Calibri" w:cs="Calibri"/>
+        </w:rPr>
+        <w:t>steps</w:t>
+      </w:r>
+      <w:proofErr w:type="gramEnd"/>
+      <w:r>
+        <w:rPr>
+          <w:rFonts w:ascii="Calibri" w:hAnsi="Calibri" w:cs="Calibri"/>
+        </w:rPr>
+        <w:t xml:space="preserve"> copy parameters from </w:t>
       </w:r>
       <m:oMath>
         <m:r>
@@ -9870,11 +9452,8 @@
     <w:p>
       <w:pPr>
         <w:pStyle w:val="NormalWeb"/>
-        <w:numPr>
-          <w:ilvl w:val="0"/>
-          <w:numId w:val="3"/>
-        </w:numPr>
         <w:spacing w:before="0" w:beforeAutospacing="0" w:after="160" w:afterAutospacing="0"/>
+        <w:ind w:left="360"/>
         <w:rPr>
           <w:rFonts w:ascii="Calibri" w:hAnsi="Calibri" w:cs="Calibri"/>
           <w:color w:val="000000"/>
@@ -9921,7 +9500,6 @@
           <w:szCs w:val="28"/>
           <w:u w:val="single"/>
         </w:rPr>
-        <w:lastRenderedPageBreak/>
         <w:t>Policy Gradient Methods</w:t>
       </w:r>
     </w:p>
@@ -9938,23 +9516,7 @@
           <w:sz w:val="24"/>
           <w:szCs w:val="24"/>
         </w:rPr>
-        <w:t xml:space="preserve">These can learn a </w:t>
-      </w:r>
-      <w:proofErr w:type="spellStart"/>
-      <w:r>
-        <w:rPr>
-          <w:sz w:val="24"/>
-          <w:szCs w:val="24"/>
-        </w:rPr>
-        <w:t>parametrized</w:t>
-      </w:r>
-      <w:proofErr w:type="spellEnd"/>
-      <w:r>
-        <w:rPr>
-          <w:sz w:val="24"/>
-          <w:szCs w:val="24"/>
-        </w:rPr>
-        <w:t xml:space="preserve"> policy </w:t>
+        <w:t xml:space="preserve">These can learn a parametrized policy </w:t>
       </w:r>
       <m:oMath>
         <m:sSub>
@@ -9988,23 +9550,7 @@
           <w:sz w:val="24"/>
           <w:szCs w:val="24"/>
         </w:rPr>
-        <w:t xml:space="preserve"> that can select an action without returning to a value function, it </w:t>
-      </w:r>
-      <w:proofErr w:type="gramStart"/>
-      <w:r>
-        <w:rPr>
-          <w:sz w:val="24"/>
-          <w:szCs w:val="24"/>
-        </w:rPr>
-        <w:t>can be used</w:t>
-      </w:r>
-      <w:proofErr w:type="gramEnd"/>
-      <w:r>
-        <w:rPr>
-          <w:sz w:val="24"/>
-          <w:szCs w:val="24"/>
-        </w:rPr>
-        <w:t xml:space="preserve"> to learn policy parameters but not to select exact actions. Updating the parameters of the policy can be achieved either using gradient-based methods or gradient-free methods with the aim to maximize expected return. Policy gradients update the policy parameter on each step in the direction of an estimate of the gradient of performance with respect to the policy parameter. Given the trajectory </w:t>
+        <w:t xml:space="preserve"> that can select an action without returning to a value function, it can be used to learn policy parameters but not to select exact actions. Updating the parameters of the policy can be achieved either using gradient-based methods or gradient-free methods with the aim to maximize expected return. Policy gradients update the policy parameter on each step in the direction of an estimate of the gradient of performance with respect to the policy parameter. Given the trajectory </w:t>
       </w:r>
       <m:oMath>
         <m:r>
@@ -10014,21 +9560,12 @@
           <m:t>τ</m:t>
         </m:r>
       </m:oMath>
-      <w:proofErr w:type="gramStart"/>
-      <w:r>
-        <w:rPr>
-          <w:sz w:val="24"/>
-          <w:szCs w:val="24"/>
-        </w:rPr>
-        <w:t xml:space="preserve"> which</w:t>
-      </w:r>
-      <w:proofErr w:type="gramEnd"/>
-      <w:r>
-        <w:rPr>
-          <w:sz w:val="24"/>
-          <w:szCs w:val="24"/>
-        </w:rPr>
-        <w:t xml:space="preserve"> is the set of state action reward sequence, we can define a policy parameter performance as </w:t>
+      <w:r>
+        <w:rPr>
+          <w:sz w:val="24"/>
+          <w:szCs w:val="24"/>
+        </w:rPr>
+        <w:t xml:space="preserve"> which is the set of state action reward sequence, we can define a policy parameter performance as </w:t>
       </w:r>
     </w:p>
     <w:p>
@@ -10114,17 +9651,8 @@
           <w:sz w:val="24"/>
           <w:szCs w:val="24"/>
         </w:rPr>
-        <w:t xml:space="preserve">                                               </w:t>
-      </w:r>
-      <w:proofErr w:type="gramStart"/>
-      <w:r>
-        <w:rPr>
-          <w:sz w:val="24"/>
-          <w:szCs w:val="24"/>
-        </w:rPr>
-        <w:t>2.xx1</w:t>
-      </w:r>
-      <w:proofErr w:type="gramEnd"/>
+        <w:t xml:space="preserve">                                               2.xx1</w:t>
+      </w:r>
     </w:p>
     <w:p>
       <w:pPr>
@@ -10164,17 +9692,8 @@
           <w:sz w:val="24"/>
           <w:szCs w:val="24"/>
         </w:rPr>
-        <w:t xml:space="preserve"> in order to find the </w:t>
-      </w:r>
-      <w:proofErr w:type="gramStart"/>
-      <w:r>
-        <w:rPr>
-          <w:sz w:val="24"/>
-          <w:szCs w:val="24"/>
-        </w:rPr>
-        <w:t xml:space="preserve">optimal </w:t>
-      </w:r>
-      <w:proofErr w:type="gramEnd"/>
+        <w:t xml:space="preserve"> in order to find the optimal </w:t>
+      </w:r>
       <m:oMath>
         <m:sSup>
           <m:sSupPr>
@@ -10211,23 +9730,7 @@
           <w:sz w:val="24"/>
           <w:szCs w:val="24"/>
         </w:rPr>
-        <w:t xml:space="preserve">. Using gradient descent on this problem (the most basic machine learning </w:t>
-      </w:r>
-      <w:proofErr w:type="gramStart"/>
-      <w:r>
-        <w:rPr>
-          <w:sz w:val="24"/>
-          <w:szCs w:val="24"/>
-        </w:rPr>
-        <w:t>idea)</w:t>
-      </w:r>
-      <w:proofErr w:type="gramEnd"/>
-      <w:r>
-        <w:rPr>
-          <w:sz w:val="24"/>
-          <w:szCs w:val="24"/>
-        </w:rPr>
-        <w:t xml:space="preserve"> we find that </w:t>
+        <w:t xml:space="preserve">. Using gradient descent on this problem (the most basic machine learning idea) we find that </w:t>
       </w:r>
     </w:p>
     <w:p>
@@ -10371,23 +9874,7 @@
           <w:sz w:val="24"/>
           <w:szCs w:val="24"/>
         </w:rPr>
-        <w:t xml:space="preserve">The far right of the equation </w:t>
-      </w:r>
-      <w:proofErr w:type="gramStart"/>
-      <w:r>
-        <w:rPr>
-          <w:sz w:val="24"/>
-          <w:szCs w:val="24"/>
-        </w:rPr>
-        <w:t>can be approximated</w:t>
-      </w:r>
-      <w:proofErr w:type="gramEnd"/>
-      <w:r>
-        <w:rPr>
-          <w:sz w:val="24"/>
-          <w:szCs w:val="24"/>
-        </w:rPr>
-        <w:t xml:space="preserve"> to </w:t>
+        <w:t xml:space="preserve">The far right of the equation can be approximated to </w:t>
       </w:r>
     </w:p>
     <w:p>
@@ -11244,23 +10731,7 @@
           <w:sz w:val="24"/>
           <w:szCs w:val="24"/>
         </w:rPr>
-        <w:t xml:space="preserve">This tells us that in order to successfully update the parameters we </w:t>
-      </w:r>
-      <w:proofErr w:type="gramStart"/>
-      <w:r>
-        <w:rPr>
-          <w:sz w:val="24"/>
-          <w:szCs w:val="24"/>
-        </w:rPr>
-        <w:t>don’t</w:t>
-      </w:r>
-      <w:proofErr w:type="gramEnd"/>
-      <w:r>
-        <w:rPr>
-          <w:sz w:val="24"/>
-          <w:szCs w:val="24"/>
-        </w:rPr>
-        <w:t xml:space="preserve"> need a model; we can use the state-action rewards only to make a useful update. We can solve the expectation in the equation by sampling a large number of trajectories while replacing </w:t>
+        <w:t xml:space="preserve">This tells us that in order to successfully update the parameters we don’t need a model; we can use the state-action rewards only to make a useful update. We can solve the expectation in the equation by sampling a large number of trajectories while replacing </w:t>
       </w:r>
       <m:oMath>
         <m:r>
@@ -11337,70 +10808,30 @@
           <w:sz w:val="24"/>
           <w:szCs w:val="24"/>
         </w:rPr>
-        <w:t xml:space="preserve"> removes the variance that appears in the normal equation. The baseline b </w:t>
-      </w:r>
-      <w:proofErr w:type="gramStart"/>
-      <w:r>
-        <w:rPr>
-          <w:sz w:val="24"/>
-          <w:szCs w:val="24"/>
-        </w:rPr>
-        <w:t>is used</w:t>
-      </w:r>
-      <w:proofErr w:type="gramEnd"/>
-      <w:r>
-        <w:rPr>
-          <w:sz w:val="24"/>
-          <w:szCs w:val="24"/>
-        </w:rPr>
-        <w:t xml:space="preserve"> to reduce the bias of the estimate, b must be independent of the parameters and a good baseline makes use of the state-value current state. Equation 2.xxx without adding baseline </w:t>
-      </w:r>
-      <w:proofErr w:type="gramStart"/>
-      <w:r>
-        <w:rPr>
-          <w:sz w:val="24"/>
-          <w:szCs w:val="24"/>
-        </w:rPr>
-        <w:t>is called</w:t>
-      </w:r>
-      <w:proofErr w:type="gramEnd"/>
-      <w:r>
-        <w:rPr>
-          <w:sz w:val="24"/>
-          <w:szCs w:val="24"/>
-        </w:rPr>
-        <w:t xml:space="preserve"> REINFORCE which is the classic policy gradient algorithm. </w:t>
-      </w:r>
-    </w:p>
-    <w:p>
-      <w:pPr>
-        <w:rPr>
-          <w:sz w:val="24"/>
-          <w:szCs w:val="24"/>
-        </w:rPr>
-      </w:pPr>
-      <w:r>
-        <w:rPr>
-          <w:sz w:val="24"/>
-          <w:szCs w:val="24"/>
-        </w:rPr>
-        <w:t xml:space="preserve">Actor-critic methods combine policy gradients with model </w:t>
-      </w:r>
-      <w:proofErr w:type="gramStart"/>
-      <w:r>
-        <w:rPr>
-          <w:sz w:val="24"/>
-          <w:szCs w:val="24"/>
-        </w:rPr>
-        <w:t>fitting,</w:t>
-      </w:r>
-      <w:proofErr w:type="gramEnd"/>
-      <w:r>
-        <w:rPr>
-          <w:sz w:val="24"/>
-          <w:szCs w:val="24"/>
-        </w:rPr>
-        <w:t xml:space="preserve"> we use an actor to model the policy and a critic to model </w:t>
+        <w:t xml:space="preserve"> removes the variance that appears in the normal equation. The baseline b is used to reduce the bias of the estimate, b must be independent of the parameters and a good baseline makes use of the </w:t>
+      </w:r>
+      <w:r>
+        <w:rPr>
+          <w:sz w:val="24"/>
+          <w:szCs w:val="24"/>
+        </w:rPr>
+        <w:lastRenderedPageBreak/>
+        <w:t xml:space="preserve">state-value current state. Equation 2.xxx without adding baseline is called REINFORCE which is the classic policy gradient algorithm. </w:t>
+      </w:r>
+    </w:p>
+    <w:p>
+      <w:pPr>
+        <w:rPr>
+          <w:sz w:val="24"/>
+          <w:szCs w:val="24"/>
+        </w:rPr>
+      </w:pPr>
+      <w:r>
+        <w:rPr>
+          <w:sz w:val="24"/>
+          <w:szCs w:val="24"/>
+        </w:rPr>
+        <w:t xml:space="preserve">Actor-critic methods combine policy gradients with model fitting, we use an actor to model the policy and a critic to model </w:t>
       </w:r>
       <w:r>
         <w:rPr>
@@ -11414,23 +10845,7 @@
           <w:sz w:val="24"/>
           <w:szCs w:val="24"/>
         </w:rPr>
-        <w:t xml:space="preserve">V. By introduce a critic, we reduce the number of samples to collect for each policy update, we </w:t>
-      </w:r>
-      <w:proofErr w:type="gramStart"/>
-      <w:r>
-        <w:rPr>
-          <w:sz w:val="24"/>
-          <w:szCs w:val="24"/>
-        </w:rPr>
-        <w:t>don’t</w:t>
-      </w:r>
-      <w:proofErr w:type="gramEnd"/>
-      <w:r>
-        <w:rPr>
-          <w:sz w:val="24"/>
-          <w:szCs w:val="24"/>
-        </w:rPr>
-        <w:t xml:space="preserve"> collect all samples until the end of an episode. </w:t>
+        <w:t xml:space="preserve">V. By introduce a critic, we reduce the number of samples to collect for each policy update, we don’t collect all samples until the end of an episode. </w:t>
       </w:r>
     </w:p>
     <w:p>
@@ -11572,8 +10987,6 @@
           <w:szCs w:val="28"/>
         </w:rPr>
       </w:pPr>
-      <w:bookmarkStart w:id="0" w:name="_GoBack"/>
-      <w:bookmarkEnd w:id="0"/>
       <w:r>
         <w:rPr>
           <w:color w:val="000000"/>
@@ -11667,69 +11080,15 @@
           <w:szCs w:val="28"/>
         </w:rPr>
       </w:pPr>
-      <w:bookmarkStart w:id="1" w:name="_heading=h.30j0zll" w:colFirst="0" w:colLast="0"/>
-      <w:bookmarkEnd w:id="1"/>
-      <w:r>
-        <w:rPr>
-          <w:color w:val="000000"/>
-          <w:sz w:val="28"/>
-          <w:szCs w:val="28"/>
-        </w:rPr>
-        <w:t xml:space="preserve">W. </w:t>
-      </w:r>
-      <w:proofErr w:type="spellStart"/>
-      <w:r>
-        <w:rPr>
-          <w:color w:val="000000"/>
-          <w:sz w:val="28"/>
-          <w:szCs w:val="28"/>
-        </w:rPr>
-        <w:t>Saad</w:t>
-      </w:r>
-      <w:proofErr w:type="spellEnd"/>
-      <w:r>
-        <w:rPr>
-          <w:color w:val="000000"/>
-          <w:sz w:val="28"/>
-          <w:szCs w:val="28"/>
-        </w:rPr>
-        <w:t xml:space="preserve">, Z. Han, H. V. Poor, and T. </w:t>
-      </w:r>
-      <w:proofErr w:type="spellStart"/>
-      <w:r>
-        <w:rPr>
-          <w:color w:val="000000"/>
-          <w:sz w:val="28"/>
-          <w:szCs w:val="28"/>
-        </w:rPr>
-        <w:t>Baar</w:t>
-      </w:r>
-      <w:proofErr w:type="spellEnd"/>
-      <w:r>
-        <w:rPr>
-          <w:color w:val="000000"/>
-          <w:sz w:val="28"/>
-          <w:szCs w:val="28"/>
-        </w:rPr>
-        <w:t xml:space="preserve">, “A </w:t>
-      </w:r>
-      <w:proofErr w:type="spellStart"/>
-      <w:r>
-        <w:rPr>
-          <w:color w:val="000000"/>
-          <w:sz w:val="28"/>
-          <w:szCs w:val="28"/>
-        </w:rPr>
-        <w:t>Noncooperative</w:t>
-      </w:r>
-      <w:proofErr w:type="spellEnd"/>
-      <w:r>
-        <w:rPr>
-          <w:color w:val="000000"/>
-          <w:sz w:val="28"/>
-          <w:szCs w:val="28"/>
-        </w:rPr>
-        <w:t xml:space="preserve"> Game</w:t>
+      <w:bookmarkStart w:id="0" w:name="_heading=h.30j0zll" w:colFirst="0" w:colLast="0"/>
+      <w:bookmarkEnd w:id="0"/>
+      <w:r>
+        <w:rPr>
+          <w:color w:val="000000"/>
+          <w:sz w:val="28"/>
+          <w:szCs w:val="28"/>
+        </w:rPr>
+        <w:t>W. Saad, Z. Han, H. V. Poor, and T. Baar, “A Noncooperative Game</w:t>
       </w:r>
       <w:r>
         <w:rPr>
@@ -11776,43 +11135,7 @@
           <w:sz w:val="28"/>
           <w:szCs w:val="28"/>
         </w:rPr>
-        <w:t xml:space="preserve">B. Ramachandran, S. K. Srivastava, C. S. </w:t>
-      </w:r>
-      <w:proofErr w:type="spellStart"/>
-      <w:r>
-        <w:rPr>
-          <w:color w:val="000000"/>
-          <w:sz w:val="28"/>
-          <w:szCs w:val="28"/>
-        </w:rPr>
-        <w:t>Edrington</w:t>
-      </w:r>
-      <w:proofErr w:type="spellEnd"/>
-      <w:r>
-        <w:rPr>
-          <w:color w:val="000000"/>
-          <w:sz w:val="28"/>
-          <w:szCs w:val="28"/>
-        </w:rPr>
-        <w:t xml:space="preserve">, and D. A. </w:t>
-      </w:r>
-      <w:proofErr w:type="spellStart"/>
-      <w:r>
-        <w:rPr>
-          <w:color w:val="000000"/>
-          <w:sz w:val="28"/>
-          <w:szCs w:val="28"/>
-        </w:rPr>
-        <w:t>Cartes</w:t>
-      </w:r>
-      <w:proofErr w:type="spellEnd"/>
-      <w:r>
-        <w:rPr>
-          <w:color w:val="000000"/>
-          <w:sz w:val="28"/>
-          <w:szCs w:val="28"/>
-        </w:rPr>
-        <w:t>,</w:t>
+        <w:t>B. Ramachandran, S. K. Srivastava, C. S. Edrington, and D. A. Cartes,</w:t>
       </w:r>
       <w:r>
         <w:rPr>
@@ -11821,7 +11144,16 @@
           <w:szCs w:val="28"/>
         </w:rPr>
         <w:br/>
-        <w:t>“An Intelligent Auction Scheme for Smart Grid Market Using a Hybrid Immune Algorithm,” IEEE Transactions on Industrial Electronics,</w:t>
+        <w:t xml:space="preserve">“An Intelligent Auction Scheme for Smart Grid Market Using a Hybrid </w:t>
+      </w:r>
+      <w:r>
+        <w:rPr>
+          <w:color w:val="000000"/>
+          <w:sz w:val="28"/>
+          <w:szCs w:val="28"/>
+        </w:rPr>
+        <w:lastRenderedPageBreak/>
+        <w:t>Immune Algorithm,” IEEE Transactions on Industrial Electronics,</w:t>
       </w:r>
       <w:r>
         <w:rPr>
@@ -11859,61 +11191,7 @@
           <w:sz w:val="28"/>
           <w:szCs w:val="28"/>
         </w:rPr>
-        <w:t xml:space="preserve">J. Matamoros, D. </w:t>
-      </w:r>
-      <w:proofErr w:type="spellStart"/>
-      <w:r>
-        <w:rPr>
-          <w:color w:val="000000"/>
-          <w:sz w:val="28"/>
-          <w:szCs w:val="28"/>
-        </w:rPr>
-        <w:t>Gregoratti</w:t>
-      </w:r>
-      <w:proofErr w:type="spellEnd"/>
-      <w:r>
-        <w:rPr>
-          <w:color w:val="000000"/>
-          <w:sz w:val="28"/>
-          <w:szCs w:val="28"/>
-        </w:rPr>
-        <w:t xml:space="preserve">, and M. </w:t>
-      </w:r>
-      <w:proofErr w:type="spellStart"/>
-      <w:r>
-        <w:rPr>
-          <w:color w:val="000000"/>
-          <w:sz w:val="28"/>
-          <w:szCs w:val="28"/>
-        </w:rPr>
-        <w:t>Dohler</w:t>
-      </w:r>
-      <w:proofErr w:type="spellEnd"/>
-      <w:r>
-        <w:rPr>
-          <w:color w:val="000000"/>
-          <w:sz w:val="28"/>
-          <w:szCs w:val="28"/>
-        </w:rPr>
-        <w:t>, “</w:t>
-      </w:r>
-      <w:proofErr w:type="spellStart"/>
-      <w:r>
-        <w:rPr>
-          <w:color w:val="000000"/>
-          <w:sz w:val="28"/>
-          <w:szCs w:val="28"/>
-        </w:rPr>
-        <w:t>Microgrids</w:t>
-      </w:r>
-      <w:proofErr w:type="spellEnd"/>
-      <w:r>
-        <w:rPr>
-          <w:color w:val="000000"/>
-          <w:sz w:val="28"/>
-          <w:szCs w:val="28"/>
-        </w:rPr>
-        <w:t xml:space="preserve"> Energy</w:t>
+        <w:t>J. Matamoros, D. Gregoratti, and M. Dohler, “Microgrids Energy</w:t>
       </w:r>
       <w:r>
         <w:rPr>
@@ -11969,25 +11247,7 @@
           <w:szCs w:val="28"/>
         </w:rPr>
         <w:br/>
-        <w:t xml:space="preserve">From End-user’s Perspective,” </w:t>
-      </w:r>
-      <w:proofErr w:type="spellStart"/>
-      <w:r>
-        <w:rPr>
-          <w:color w:val="000000"/>
-          <w:sz w:val="28"/>
-          <w:szCs w:val="28"/>
-        </w:rPr>
-        <w:t>Asilomar</w:t>
-      </w:r>
-      <w:proofErr w:type="spellEnd"/>
-      <w:r>
-        <w:rPr>
-          <w:color w:val="000000"/>
-          <w:sz w:val="28"/>
-          <w:szCs w:val="28"/>
-        </w:rPr>
-        <w:t xml:space="preserve"> Conference on Signals, Systems</w:t>
+        <w:t>From End-user’s Perspective,” Asilomar Conference on Signals, Systems</w:t>
       </w:r>
       <w:r>
         <w:rPr>
@@ -12025,43 +11285,7 @@
           <w:sz w:val="28"/>
           <w:szCs w:val="28"/>
         </w:rPr>
-        <w:t xml:space="preserve">S. Park, J. Lee, G. Hwang, and J.K. Choi,” Event-Driven Energy Trading System in </w:t>
-      </w:r>
-      <w:proofErr w:type="spellStart"/>
-      <w:r>
-        <w:rPr>
-          <w:color w:val="000000"/>
-          <w:sz w:val="28"/>
-          <w:szCs w:val="28"/>
-        </w:rPr>
-        <w:t>Microgrids</w:t>
-      </w:r>
-      <w:proofErr w:type="spellEnd"/>
-      <w:r>
-        <w:rPr>
-          <w:color w:val="000000"/>
-          <w:sz w:val="28"/>
-          <w:szCs w:val="28"/>
-        </w:rPr>
-        <w:t xml:space="preserve">: Aperiodic Market Model Analysis with a Game Theoretic Approach” IEEE Access, </w:t>
-      </w:r>
-      <w:proofErr w:type="spellStart"/>
-      <w:r>
-        <w:rPr>
-          <w:color w:val="000000"/>
-          <w:sz w:val="28"/>
-          <w:szCs w:val="28"/>
-        </w:rPr>
-        <w:t>vol</w:t>
-      </w:r>
-      <w:proofErr w:type="spellEnd"/>
-      <w:r>
-        <w:rPr>
-          <w:color w:val="000000"/>
-          <w:sz w:val="28"/>
-          <w:szCs w:val="28"/>
-        </w:rPr>
-        <w:t xml:space="preserve"> 5, pp. 26291-26302, Nov. 2017 </w:t>
+        <w:t xml:space="preserve">S. Park, J. Lee, G. Hwang, and J.K. Choi,” Event-Driven Energy Trading System in Microgrids: Aperiodic Market Model Analysis with a Game Theoretic Approach” IEEE Access, vol 5, pp. 26291-26302, Nov. 2017 </w:t>
       </w:r>
     </w:p>
     <w:p>
@@ -12090,44 +11314,7 @@
           <w:sz w:val="28"/>
           <w:szCs w:val="28"/>
         </w:rPr>
-        <w:lastRenderedPageBreak/>
-        <w:t xml:space="preserve">J. Lee, J. </w:t>
-      </w:r>
-      <w:proofErr w:type="spellStart"/>
-      <w:r>
-        <w:rPr>
-          <w:color w:val="000000"/>
-          <w:sz w:val="28"/>
-          <w:szCs w:val="28"/>
-        </w:rPr>
-        <w:t>Guo</w:t>
-      </w:r>
-      <w:proofErr w:type="spellEnd"/>
-      <w:r>
-        <w:rPr>
-          <w:color w:val="000000"/>
-          <w:sz w:val="28"/>
-          <w:szCs w:val="28"/>
-        </w:rPr>
-        <w:t xml:space="preserve">, J.K. Choi, and M. Zukerman “Distributed Energy Trading in </w:t>
-      </w:r>
-      <w:proofErr w:type="spellStart"/>
-      <w:r>
-        <w:rPr>
-          <w:color w:val="000000"/>
-          <w:sz w:val="28"/>
-          <w:szCs w:val="28"/>
-        </w:rPr>
-        <w:t>Microgrids</w:t>
-      </w:r>
-      <w:proofErr w:type="spellEnd"/>
-      <w:r>
-        <w:rPr>
-          <w:color w:val="000000"/>
-          <w:sz w:val="28"/>
-          <w:szCs w:val="28"/>
-        </w:rPr>
-        <w:t xml:space="preserve">: A </w:t>
+        <w:t xml:space="preserve">J. Lee, J. Guo, J.K. Choi, and M. Zukerman “Distributed Energy Trading in Microgrids: A </w:t>
       </w:r>
       <w:r>
         <w:rPr>
@@ -12171,25 +11358,7 @@
           <w:sz w:val="28"/>
           <w:szCs w:val="28"/>
         </w:rPr>
-        <w:t xml:space="preserve">W. </w:t>
-      </w:r>
-      <w:proofErr w:type="spellStart"/>
-      <w:r>
-        <w:rPr>
-          <w:color w:val="000000"/>
-          <w:sz w:val="28"/>
-          <w:szCs w:val="28"/>
-        </w:rPr>
-        <w:t>Saad</w:t>
-      </w:r>
-      <w:proofErr w:type="spellEnd"/>
-      <w:r>
-        <w:rPr>
-          <w:color w:val="000000"/>
-          <w:sz w:val="28"/>
-          <w:szCs w:val="28"/>
-        </w:rPr>
-        <w:t>, Z. Han, and H. V. Poor, “Coalitional game theory for cooperative micro-grid distribution networks,” in Proc. IEEE ICC, Kyoto,</w:t>
+        <w:t>W. Saad, Z. Han, and H. V. Poor, “Coalitional game theory for cooperative micro-grid distribution networks,” in Proc. IEEE ICC, Kyoto,</w:t>
       </w:r>
       <w:r>
         <w:rPr>
@@ -12227,61 +11396,7 @@
           <w:sz w:val="28"/>
           <w:szCs w:val="28"/>
         </w:rPr>
-        <w:t xml:space="preserve">J. Matamoros, D. </w:t>
-      </w:r>
-      <w:proofErr w:type="spellStart"/>
-      <w:r>
-        <w:rPr>
-          <w:color w:val="000000"/>
-          <w:sz w:val="28"/>
-          <w:szCs w:val="28"/>
-        </w:rPr>
-        <w:t>Gregoratti</w:t>
-      </w:r>
-      <w:proofErr w:type="spellEnd"/>
-      <w:r>
-        <w:rPr>
-          <w:color w:val="000000"/>
-          <w:sz w:val="28"/>
-          <w:szCs w:val="28"/>
-        </w:rPr>
-        <w:t xml:space="preserve">, and M. </w:t>
-      </w:r>
-      <w:proofErr w:type="spellStart"/>
-      <w:r>
-        <w:rPr>
-          <w:color w:val="000000"/>
-          <w:sz w:val="28"/>
-          <w:szCs w:val="28"/>
-        </w:rPr>
-        <w:t>Dohler</w:t>
-      </w:r>
-      <w:proofErr w:type="spellEnd"/>
-      <w:r>
-        <w:rPr>
-          <w:color w:val="000000"/>
-          <w:sz w:val="28"/>
-          <w:szCs w:val="28"/>
-        </w:rPr>
-        <w:t>, “</w:t>
-      </w:r>
-      <w:proofErr w:type="spellStart"/>
-      <w:r>
-        <w:rPr>
-          <w:color w:val="000000"/>
-          <w:sz w:val="28"/>
-          <w:szCs w:val="28"/>
-        </w:rPr>
-        <w:t>Microgrids</w:t>
-      </w:r>
-      <w:proofErr w:type="spellEnd"/>
-      <w:r>
-        <w:rPr>
-          <w:color w:val="000000"/>
-          <w:sz w:val="28"/>
-          <w:szCs w:val="28"/>
-        </w:rPr>
-        <w:t xml:space="preserve"> energy trading</w:t>
+        <w:t>J. Matamoros, D. Gregoratti, and M. Dohler, “Microgrids energy trading</w:t>
       </w:r>
       <w:r>
         <w:rPr>
@@ -12346,97 +11461,7 @@
           <w:sz w:val="28"/>
           <w:szCs w:val="28"/>
         </w:rPr>
-        <w:t xml:space="preserve">G. E. </w:t>
-      </w:r>
-      <w:proofErr w:type="spellStart"/>
-      <w:r>
-        <w:rPr>
-          <w:color w:val="000000"/>
-          <w:sz w:val="28"/>
-          <w:szCs w:val="28"/>
-        </w:rPr>
-        <w:t>Asimakopoulou</w:t>
-      </w:r>
-      <w:proofErr w:type="spellEnd"/>
-      <w:r>
-        <w:rPr>
-          <w:color w:val="000000"/>
-          <w:sz w:val="28"/>
-          <w:szCs w:val="28"/>
-        </w:rPr>
-        <w:t xml:space="preserve">, A. L. </w:t>
-      </w:r>
-      <w:proofErr w:type="spellStart"/>
-      <w:r>
-        <w:rPr>
-          <w:color w:val="000000"/>
-          <w:sz w:val="28"/>
-          <w:szCs w:val="28"/>
-        </w:rPr>
-        <w:t>Dimeas</w:t>
-      </w:r>
-      <w:proofErr w:type="spellEnd"/>
-      <w:r>
-        <w:rPr>
-          <w:color w:val="000000"/>
-          <w:sz w:val="28"/>
-          <w:szCs w:val="28"/>
-        </w:rPr>
-        <w:t xml:space="preserve">, and N. D. </w:t>
-      </w:r>
-      <w:proofErr w:type="spellStart"/>
-      <w:r>
-        <w:rPr>
-          <w:color w:val="000000"/>
-          <w:sz w:val="28"/>
-          <w:szCs w:val="28"/>
-        </w:rPr>
-        <w:t>Hatziargyriou</w:t>
-      </w:r>
-      <w:proofErr w:type="spellEnd"/>
-      <w:r>
-        <w:rPr>
-          <w:color w:val="000000"/>
-          <w:sz w:val="28"/>
-          <w:szCs w:val="28"/>
-        </w:rPr>
-        <w:t>, “</w:t>
-      </w:r>
-      <w:proofErr w:type="spellStart"/>
-      <w:r>
-        <w:rPr>
-          <w:color w:val="000000"/>
-          <w:sz w:val="28"/>
-          <w:szCs w:val="28"/>
-        </w:rPr>
-        <w:t>Leaderfollower</w:t>
-      </w:r>
-      <w:proofErr w:type="spellEnd"/>
-      <w:r>
-        <w:rPr>
-          <w:color w:val="000000"/>
-          <w:sz w:val="28"/>
-          <w:szCs w:val="28"/>
-        </w:rPr>
-        <w:t xml:space="preserve"> strategies for energy management of multi-</w:t>
-      </w:r>
-      <w:proofErr w:type="spellStart"/>
-      <w:r>
-        <w:rPr>
-          <w:color w:val="000000"/>
-          <w:sz w:val="28"/>
-          <w:szCs w:val="28"/>
-        </w:rPr>
-        <w:t>microgrids</w:t>
-      </w:r>
-      <w:proofErr w:type="spellEnd"/>
-      <w:r>
-        <w:rPr>
-          <w:color w:val="000000"/>
-          <w:sz w:val="28"/>
-          <w:szCs w:val="28"/>
-        </w:rPr>
-        <w:t>,” IEEE</w:t>
+        <w:t>G. E. Asimakopoulou, A. L. Dimeas, and N. D. Hatziargyriou, “Leaderfollower strategies for energy management of multi-microgrids,” IEEE</w:t>
       </w:r>
       <w:r>
         <w:rPr>
@@ -12474,43 +11499,7 @@
           <w:sz w:val="28"/>
           <w:szCs w:val="28"/>
         </w:rPr>
-        <w:t xml:space="preserve">H. S. V. S. K. </w:t>
-      </w:r>
-      <w:proofErr w:type="spellStart"/>
-      <w:r>
-        <w:rPr>
-          <w:color w:val="000000"/>
-          <w:sz w:val="28"/>
-          <w:szCs w:val="28"/>
-        </w:rPr>
-        <w:t>Nunna</w:t>
-      </w:r>
-      <w:proofErr w:type="spellEnd"/>
-      <w:r>
-        <w:rPr>
-          <w:color w:val="000000"/>
-          <w:sz w:val="28"/>
-          <w:szCs w:val="28"/>
-        </w:rPr>
-        <w:t xml:space="preserve"> and S. </w:t>
-      </w:r>
-      <w:proofErr w:type="spellStart"/>
-      <w:r>
-        <w:rPr>
-          <w:color w:val="000000"/>
-          <w:sz w:val="28"/>
-          <w:szCs w:val="28"/>
-        </w:rPr>
-        <w:t>Doolla</w:t>
-      </w:r>
-      <w:proofErr w:type="spellEnd"/>
-      <w:r>
-        <w:rPr>
-          <w:color w:val="000000"/>
-          <w:sz w:val="28"/>
-          <w:szCs w:val="28"/>
-        </w:rPr>
-        <w:t>, “</w:t>
+        <w:t>H. S. V. S. K. Nunna and S. Doolla, “</w:t>
       </w:r>
       <w:r>
         <w:rPr>
@@ -12540,25 +11529,7 @@
           <w:sz w:val="28"/>
           <w:szCs w:val="28"/>
         </w:rPr>
-        <w:t xml:space="preserve">-resource management for intelligent </w:t>
-      </w:r>
-      <w:proofErr w:type="spellStart"/>
-      <w:r>
-        <w:rPr>
-          <w:color w:val="000000"/>
-          <w:sz w:val="28"/>
-          <w:szCs w:val="28"/>
-        </w:rPr>
-        <w:t>microgrids</w:t>
-      </w:r>
-      <w:proofErr w:type="spellEnd"/>
-      <w:r>
-        <w:rPr>
-          <w:color w:val="000000"/>
-          <w:sz w:val="28"/>
-          <w:szCs w:val="28"/>
-        </w:rPr>
-        <w:t>,” IEEE Trans.</w:t>
+        <w:t>-resource management for intelligent microgrids,” IEEE Trans.</w:t>
       </w:r>
       <w:r>
         <w:rPr>
@@ -12596,25 +11567,7 @@
           <w:sz w:val="28"/>
           <w:szCs w:val="28"/>
         </w:rPr>
-        <w:t xml:space="preserve">S. M. Ali, “Electricity trading among </w:t>
-      </w:r>
-      <w:proofErr w:type="spellStart"/>
-      <w:r>
-        <w:rPr>
-          <w:color w:val="000000"/>
-          <w:sz w:val="28"/>
-          <w:szCs w:val="28"/>
-        </w:rPr>
-        <w:t>microgrids</w:t>
-      </w:r>
-      <w:proofErr w:type="spellEnd"/>
-      <w:r>
-        <w:rPr>
-          <w:color w:val="000000"/>
-          <w:sz w:val="28"/>
-          <w:szCs w:val="28"/>
-        </w:rPr>
-        <w:t>,” Master’s thesis, The</w:t>
+        <w:t>S. M. Ali, “Electricity trading among microgrids,” Master’s thesis, The</w:t>
       </w:r>
       <w:r>
         <w:rPr>
@@ -12623,25 +11576,7 @@
           <w:szCs w:val="28"/>
         </w:rPr>
         <w:br/>
-        <w:t xml:space="preserve">University of </w:t>
-      </w:r>
-      <w:proofErr w:type="spellStart"/>
-      <w:r>
-        <w:rPr>
-          <w:color w:val="000000"/>
-          <w:sz w:val="28"/>
-          <w:szCs w:val="28"/>
-        </w:rPr>
-        <w:t>Strathclyde</w:t>
-      </w:r>
-      <w:proofErr w:type="spellEnd"/>
-      <w:r>
-        <w:rPr>
-          <w:color w:val="000000"/>
-          <w:sz w:val="28"/>
-          <w:szCs w:val="28"/>
-        </w:rPr>
-        <w:t>, Glasgow, UK, 2009. [Online]. Available:</w:t>
+        <w:t>University of Strathclyde, Glasgow, UK, 2009. [Online]. Available:</w:t>
       </w:r>
       <w:r>
         <w:rPr>
@@ -12688,25 +11623,7 @@
           <w:sz w:val="28"/>
           <w:szCs w:val="28"/>
         </w:rPr>
-        <w:t xml:space="preserve">W. </w:t>
-      </w:r>
-      <w:proofErr w:type="spellStart"/>
-      <w:r>
-        <w:rPr>
-          <w:color w:val="000000"/>
-          <w:sz w:val="28"/>
-          <w:szCs w:val="28"/>
-        </w:rPr>
-        <w:t>Saad</w:t>
-      </w:r>
-      <w:proofErr w:type="spellEnd"/>
-      <w:r>
-        <w:rPr>
-          <w:color w:val="000000"/>
-          <w:sz w:val="28"/>
-          <w:szCs w:val="28"/>
-        </w:rPr>
-        <w:t>, Z. Han, and H. V. Poor, “Coalitional game theory for cooperative micro-grid distribution networks,” in Proc. IEEE ICC, Kyoto,</w:t>
+        <w:t>W. Saad, Z. Han, and H. V. Poor, “Coalitional game theory for cooperative micro-grid distribution networks,” in Proc. IEEE ICC, Kyoto,</w:t>
       </w:r>
       <w:r>
         <w:rPr>
@@ -12744,61 +11661,7 @@
           <w:sz w:val="28"/>
           <w:szCs w:val="28"/>
         </w:rPr>
-        <w:t xml:space="preserve">J. Matamoros, D. </w:t>
-      </w:r>
-      <w:proofErr w:type="spellStart"/>
-      <w:r>
-        <w:rPr>
-          <w:color w:val="000000"/>
-          <w:sz w:val="28"/>
-          <w:szCs w:val="28"/>
-        </w:rPr>
-        <w:t>Gregoratti</w:t>
-      </w:r>
-      <w:proofErr w:type="spellEnd"/>
-      <w:r>
-        <w:rPr>
-          <w:color w:val="000000"/>
-          <w:sz w:val="28"/>
-          <w:szCs w:val="28"/>
-        </w:rPr>
-        <w:t xml:space="preserve">, and M. </w:t>
-      </w:r>
-      <w:proofErr w:type="spellStart"/>
-      <w:r>
-        <w:rPr>
-          <w:color w:val="000000"/>
-          <w:sz w:val="28"/>
-          <w:szCs w:val="28"/>
-        </w:rPr>
-        <w:t>Dohler</w:t>
-      </w:r>
-      <w:proofErr w:type="spellEnd"/>
-      <w:r>
-        <w:rPr>
-          <w:color w:val="000000"/>
-          <w:sz w:val="28"/>
-          <w:szCs w:val="28"/>
-        </w:rPr>
-        <w:t>, “</w:t>
-      </w:r>
-      <w:proofErr w:type="spellStart"/>
-      <w:r>
-        <w:rPr>
-          <w:color w:val="000000"/>
-          <w:sz w:val="28"/>
-          <w:szCs w:val="28"/>
-        </w:rPr>
-        <w:t>Microgrids</w:t>
-      </w:r>
-      <w:proofErr w:type="spellEnd"/>
-      <w:r>
-        <w:rPr>
-          <w:color w:val="000000"/>
-          <w:sz w:val="28"/>
-          <w:szCs w:val="28"/>
-        </w:rPr>
-        <w:t xml:space="preserve"> energy trading</w:t>
+        <w:t>J. Matamoros, D. Gregoratti, and M. Dohler, “Microgrids energy trading</w:t>
       </w:r>
       <w:r>
         <w:rPr>
@@ -12863,97 +11726,8 @@
           <w:sz w:val="28"/>
           <w:szCs w:val="28"/>
         </w:rPr>
-        <w:t xml:space="preserve">G. E. </w:t>
-      </w:r>
-      <w:proofErr w:type="spellStart"/>
-      <w:r>
-        <w:rPr>
-          <w:color w:val="000000"/>
-          <w:sz w:val="28"/>
-          <w:szCs w:val="28"/>
-        </w:rPr>
-        <w:t>Asimakopoulou</w:t>
-      </w:r>
-      <w:proofErr w:type="spellEnd"/>
-      <w:r>
-        <w:rPr>
-          <w:color w:val="000000"/>
-          <w:sz w:val="28"/>
-          <w:szCs w:val="28"/>
-        </w:rPr>
-        <w:t xml:space="preserve">, A. L. </w:t>
-      </w:r>
-      <w:proofErr w:type="spellStart"/>
-      <w:r>
-        <w:rPr>
-          <w:color w:val="000000"/>
-          <w:sz w:val="28"/>
-          <w:szCs w:val="28"/>
-        </w:rPr>
-        <w:t>Dimeas</w:t>
-      </w:r>
-      <w:proofErr w:type="spellEnd"/>
-      <w:r>
-        <w:rPr>
-          <w:color w:val="000000"/>
-          <w:sz w:val="28"/>
-          <w:szCs w:val="28"/>
-        </w:rPr>
-        <w:t xml:space="preserve">, and N. D. </w:t>
-      </w:r>
-      <w:proofErr w:type="spellStart"/>
-      <w:r>
-        <w:rPr>
-          <w:color w:val="000000"/>
-          <w:sz w:val="28"/>
-          <w:szCs w:val="28"/>
-        </w:rPr>
-        <w:t>Hatziargyriou</w:t>
-      </w:r>
-      <w:proofErr w:type="spellEnd"/>
-      <w:r>
-        <w:rPr>
-          <w:color w:val="000000"/>
-          <w:sz w:val="28"/>
-          <w:szCs w:val="28"/>
-        </w:rPr>
-        <w:t>, “</w:t>
-      </w:r>
-      <w:proofErr w:type="spellStart"/>
-      <w:r>
-        <w:rPr>
-          <w:color w:val="000000"/>
-          <w:sz w:val="28"/>
-          <w:szCs w:val="28"/>
-        </w:rPr>
-        <w:t>Leaderfollower</w:t>
-      </w:r>
-      <w:proofErr w:type="spellEnd"/>
-      <w:r>
-        <w:rPr>
-          <w:color w:val="000000"/>
-          <w:sz w:val="28"/>
-          <w:szCs w:val="28"/>
-        </w:rPr>
-        <w:t xml:space="preserve"> strategies for energy management of multi-</w:t>
-      </w:r>
-      <w:proofErr w:type="spellStart"/>
-      <w:r>
-        <w:rPr>
-          <w:color w:val="000000"/>
-          <w:sz w:val="28"/>
-          <w:szCs w:val="28"/>
-        </w:rPr>
-        <w:t>microgrids</w:t>
-      </w:r>
-      <w:proofErr w:type="spellEnd"/>
-      <w:r>
-        <w:rPr>
-          <w:color w:val="000000"/>
-          <w:sz w:val="28"/>
-          <w:szCs w:val="28"/>
-        </w:rPr>
-        <w:t>,” IEEE</w:t>
+        <w:lastRenderedPageBreak/>
+        <w:t>G. E. Asimakopoulou, A. L. Dimeas, and N. D. Hatziargyriou, “Leaderfollower strategies for energy management of multi-microgrids,” IEEE</w:t>
       </w:r>
       <w:r>
         <w:rPr>
@@ -12991,43 +11765,7 @@
           <w:sz w:val="28"/>
           <w:szCs w:val="28"/>
         </w:rPr>
-        <w:t xml:space="preserve">H. S. V. S. K. </w:t>
-      </w:r>
-      <w:proofErr w:type="spellStart"/>
-      <w:r>
-        <w:rPr>
-          <w:color w:val="000000"/>
-          <w:sz w:val="28"/>
-          <w:szCs w:val="28"/>
-        </w:rPr>
-        <w:t>Nunna</w:t>
-      </w:r>
-      <w:proofErr w:type="spellEnd"/>
-      <w:r>
-        <w:rPr>
-          <w:color w:val="000000"/>
-          <w:sz w:val="28"/>
-          <w:szCs w:val="28"/>
-        </w:rPr>
-        <w:t xml:space="preserve"> and S. </w:t>
-      </w:r>
-      <w:proofErr w:type="spellStart"/>
-      <w:r>
-        <w:rPr>
-          <w:color w:val="000000"/>
-          <w:sz w:val="28"/>
-          <w:szCs w:val="28"/>
-        </w:rPr>
-        <w:t>Doolla</w:t>
-      </w:r>
-      <w:proofErr w:type="spellEnd"/>
-      <w:r>
-        <w:rPr>
-          <w:color w:val="000000"/>
-          <w:sz w:val="28"/>
-          <w:szCs w:val="28"/>
-        </w:rPr>
-        <w:t>, “</w:t>
+        <w:t>H. S. V. S. K. Nunna and S. Doolla, “</w:t>
       </w:r>
       <w:r>
         <w:rPr>
@@ -13057,25 +11795,7 @@
           <w:sz w:val="28"/>
           <w:szCs w:val="28"/>
         </w:rPr>
-        <w:t xml:space="preserve">-resource management for intelligent </w:t>
-      </w:r>
-      <w:proofErr w:type="spellStart"/>
-      <w:r>
-        <w:rPr>
-          <w:color w:val="000000"/>
-          <w:sz w:val="28"/>
-          <w:szCs w:val="28"/>
-        </w:rPr>
-        <w:t>microgrids</w:t>
-      </w:r>
-      <w:proofErr w:type="spellEnd"/>
-      <w:r>
-        <w:rPr>
-          <w:color w:val="000000"/>
-          <w:sz w:val="28"/>
-          <w:szCs w:val="28"/>
-        </w:rPr>
-        <w:t>,” IEEE Trans.</w:t>
+        <w:t>-resource management for intelligent microgrids,” IEEE Trans.</w:t>
       </w:r>
       <w:r>
         <w:rPr>
@@ -13113,25 +11833,7 @@
           <w:sz w:val="28"/>
           <w:szCs w:val="28"/>
         </w:rPr>
-        <w:t xml:space="preserve">[16] H. M. </w:t>
-      </w:r>
-      <w:proofErr w:type="spellStart"/>
-      <w:r>
-        <w:rPr>
-          <w:color w:val="000000"/>
-          <w:sz w:val="28"/>
-          <w:szCs w:val="28"/>
-        </w:rPr>
-        <w:t>Soliman</w:t>
-      </w:r>
-      <w:proofErr w:type="spellEnd"/>
-      <w:r>
-        <w:rPr>
-          <w:color w:val="000000"/>
-          <w:sz w:val="28"/>
-          <w:szCs w:val="28"/>
-        </w:rPr>
-        <w:t xml:space="preserve"> and A. Leon-Garcia, “Game-Theoretic Demand-Side</w:t>
+        <w:t>[16] H. M. Soliman and A. Leon-Garcia, “Game-Theoretic Demand-Side</w:t>
       </w:r>
       <w:r>
         <w:rPr>
@@ -13178,44 +11880,7 @@
           <w:sz w:val="28"/>
           <w:szCs w:val="28"/>
         </w:rPr>
-        <w:lastRenderedPageBreak/>
-        <w:t xml:space="preserve">W. </w:t>
-      </w:r>
-      <w:proofErr w:type="spellStart"/>
-      <w:r>
-        <w:rPr>
-          <w:color w:val="000000"/>
-          <w:sz w:val="28"/>
-          <w:szCs w:val="28"/>
-        </w:rPr>
-        <w:t>Tushar</w:t>
-      </w:r>
-      <w:proofErr w:type="spellEnd"/>
-      <w:r>
-        <w:rPr>
-          <w:color w:val="000000"/>
-          <w:sz w:val="28"/>
-          <w:szCs w:val="28"/>
-        </w:rPr>
-        <w:t xml:space="preserve">, J. A. Zhang, D. B. Smith, H. V. Poor, and S. </w:t>
-      </w:r>
-      <w:proofErr w:type="spellStart"/>
-      <w:r>
-        <w:rPr>
-          <w:color w:val="000000"/>
-          <w:sz w:val="28"/>
-          <w:szCs w:val="28"/>
-        </w:rPr>
-        <w:t>Thiebaux</w:t>
-      </w:r>
-      <w:proofErr w:type="spellEnd"/>
-      <w:r>
-        <w:rPr>
-          <w:color w:val="000000"/>
-          <w:sz w:val="28"/>
-          <w:szCs w:val="28"/>
-        </w:rPr>
-        <w:t>, ´</w:t>
+        <w:t>W. Tushar, J. A. Zhang, D. B. Smith, H. V. Poor, and S. Thiebaux, ´</w:t>
       </w:r>
       <w:r>
         <w:rPr>
@@ -13277,25 +11942,7 @@
           <w:sz w:val="28"/>
           <w:szCs w:val="28"/>
         </w:rPr>
-        <w:t xml:space="preserve">J. Lee, J. </w:t>
-      </w:r>
-      <w:proofErr w:type="spellStart"/>
-      <w:r>
-        <w:rPr>
-          <w:color w:val="000000"/>
-          <w:sz w:val="28"/>
-          <w:szCs w:val="28"/>
-        </w:rPr>
-        <w:t>Guo</w:t>
-      </w:r>
-      <w:proofErr w:type="spellEnd"/>
-      <w:r>
-        <w:rPr>
-          <w:color w:val="000000"/>
-          <w:sz w:val="28"/>
-          <w:szCs w:val="28"/>
-        </w:rPr>
-        <w:t>, J. K. Choi, and M. Zukerman, “Distributed Energy</w:t>
+        <w:t>J. Lee, J. Guo, J. K. Choi, and M. Zukerman, “Distributed Energy</w:t>
       </w:r>
       <w:r>
         <w:rPr>
@@ -13304,25 +11951,7 @@
           <w:szCs w:val="28"/>
         </w:rPr>
         <w:br/>
-        <w:t xml:space="preserve">Trading in </w:t>
-      </w:r>
-      <w:proofErr w:type="spellStart"/>
-      <w:r>
-        <w:rPr>
-          <w:color w:val="000000"/>
-          <w:sz w:val="28"/>
-          <w:szCs w:val="28"/>
-        </w:rPr>
-        <w:t>Microgrids</w:t>
-      </w:r>
-      <w:proofErr w:type="spellEnd"/>
-      <w:r>
-        <w:rPr>
-          <w:color w:val="000000"/>
-          <w:sz w:val="28"/>
-          <w:szCs w:val="28"/>
-        </w:rPr>
-        <w:t xml:space="preserve">: A </w:t>
+        <w:t xml:space="preserve">Trading in Microgrids: A </w:t>
       </w:r>
       <w:r>
         <w:rPr>
@@ -13378,8 +12007,8 @@
           <w:szCs w:val="28"/>
         </w:rPr>
       </w:pPr>
-      <w:bookmarkStart w:id="2" w:name="_heading=h.1fob9te" w:colFirst="0" w:colLast="0"/>
-      <w:bookmarkEnd w:id="2"/>
+      <w:bookmarkStart w:id="1" w:name="_heading=h.1fob9te" w:colFirst="0" w:colLast="0"/>
+      <w:bookmarkEnd w:id="1"/>
       <w:r>
         <w:rPr>
           <w:color w:val="000000"/>
@@ -13395,24 +12024,7 @@
           <w:szCs w:val="28"/>
         </w:rPr>
         <w:br/>
-      </w:r>
-      <w:proofErr w:type="spellStart"/>
-      <w:r>
-        <w:rPr>
-          <w:color w:val="000000"/>
-          <w:sz w:val="28"/>
-          <w:szCs w:val="28"/>
-        </w:rPr>
-        <w:t>microgrids</w:t>
-      </w:r>
-      <w:proofErr w:type="spellEnd"/>
-      <w:r>
-        <w:rPr>
-          <w:color w:val="000000"/>
-          <w:sz w:val="28"/>
-          <w:szCs w:val="28"/>
-        </w:rPr>
-        <w:t>,” IEEE Trans. Smart Grid, 2016, in press.</w:t>
+        <w:t>microgrids,” IEEE Trans. Smart Grid, 2016, in press.</w:t>
       </w:r>
     </w:p>
     <w:p>
@@ -13441,43 +12053,7 @@
           <w:sz w:val="28"/>
           <w:szCs w:val="28"/>
         </w:rPr>
-        <w:t xml:space="preserve">N. </w:t>
-      </w:r>
-      <w:proofErr w:type="spellStart"/>
-      <w:r>
-        <w:rPr>
-          <w:color w:val="000000"/>
-          <w:sz w:val="28"/>
-          <w:szCs w:val="28"/>
-        </w:rPr>
-        <w:t>Yaagoubi</w:t>
-      </w:r>
-      <w:proofErr w:type="spellEnd"/>
-      <w:r>
-        <w:rPr>
-          <w:color w:val="000000"/>
-          <w:sz w:val="28"/>
-          <w:szCs w:val="28"/>
-        </w:rPr>
-        <w:t xml:space="preserve"> and H. T. </w:t>
-      </w:r>
-      <w:proofErr w:type="spellStart"/>
-      <w:r>
-        <w:rPr>
-          <w:color w:val="000000"/>
-          <w:sz w:val="28"/>
-          <w:szCs w:val="28"/>
-        </w:rPr>
-        <w:t>Mouftah</w:t>
-      </w:r>
-      <w:proofErr w:type="spellEnd"/>
-      <w:r>
-        <w:rPr>
-          <w:color w:val="000000"/>
-          <w:sz w:val="28"/>
-          <w:szCs w:val="28"/>
-        </w:rPr>
-        <w:t xml:space="preserve">, “A Distributed </w:t>
+        <w:t xml:space="preserve">N. Yaagoubi and H. T. Mouftah, “A Distributed </w:t>
       </w:r>
       <w:r>
         <w:rPr>
@@ -13540,25 +12116,7 @@
           <w:szCs w:val="28"/>
         </w:rPr>
         <w:br/>
-        <w:t xml:space="preserve">markets between grids and </w:t>
-      </w:r>
-      <w:proofErr w:type="spellStart"/>
-      <w:r>
-        <w:rPr>
-          <w:color w:val="000000"/>
-          <w:sz w:val="28"/>
-          <w:szCs w:val="28"/>
-        </w:rPr>
-        <w:t>microgrids</w:t>
-      </w:r>
-      <w:proofErr w:type="spellEnd"/>
-      <w:r>
-        <w:rPr>
-          <w:color w:val="000000"/>
-          <w:sz w:val="28"/>
-          <w:szCs w:val="28"/>
-        </w:rPr>
-        <w:t>,” in Proc. ACM SIGMETRICS,</w:t>
+        <w:t>markets between grids and microgrids,” in Proc. ACM SIGMETRICS,</w:t>
       </w:r>
       <w:r>
         <w:rPr>
@@ -13596,25 +12154,7 @@
           <w:sz w:val="28"/>
           <w:szCs w:val="28"/>
         </w:rPr>
-        <w:t xml:space="preserve">S. </w:t>
-      </w:r>
-      <w:proofErr w:type="spellStart"/>
-      <w:r>
-        <w:rPr>
-          <w:color w:val="000000"/>
-          <w:sz w:val="28"/>
-          <w:szCs w:val="28"/>
-        </w:rPr>
-        <w:t>Maharjan</w:t>
-      </w:r>
-      <w:proofErr w:type="spellEnd"/>
-      <w:r>
-        <w:rPr>
-          <w:color w:val="000000"/>
-          <w:sz w:val="28"/>
-          <w:szCs w:val="28"/>
-        </w:rPr>
-        <w:t>, Q. Zhu, and Y. e. a. Zhang, “Dependable demand response</w:t>
+        <w:t>S. Maharjan, Q. Zhu, and Y. e. a. Zhang, “Dependable demand response</w:t>
       </w:r>
       <w:r>
         <w:rPr>
@@ -13625,7 +12165,6 @@
         <w:br/>
         <w:t xml:space="preserve">management in the smart grid: A </w:t>
       </w:r>
-      <w:proofErr w:type="spellStart"/>
       <w:r>
         <w:rPr>
           <w:sz w:val="28"/>
@@ -13633,7 +12172,6 @@
         </w:rPr>
         <w:t>Stackelberg</w:t>
       </w:r>
-      <w:proofErr w:type="spellEnd"/>
       <w:r>
         <w:rPr>
           <w:color w:val="000000"/>
@@ -13819,6 +12357,7 @@
           <w:sz w:val="28"/>
           <w:szCs w:val="28"/>
         </w:rPr>
+        <w:lastRenderedPageBreak/>
         <w:t xml:space="preserve">Z. Wen, D. O’Neill, and H. R. </w:t>
       </w:r>
       <w:proofErr w:type="spellStart"/>
@@ -13902,25 +12441,7 @@
           <w:sz w:val="28"/>
           <w:szCs w:val="28"/>
         </w:rPr>
-        <w:t xml:space="preserve">, B. Krogh, and S. </w:t>
-      </w:r>
-      <w:proofErr w:type="spellStart"/>
-      <w:r>
-        <w:rPr>
-          <w:color w:val="000000"/>
-          <w:sz w:val="28"/>
-          <w:szCs w:val="28"/>
-        </w:rPr>
-        <w:t>Kar</w:t>
-      </w:r>
-      <w:proofErr w:type="spellEnd"/>
-      <w:r>
-        <w:rPr>
-          <w:color w:val="000000"/>
-          <w:sz w:val="28"/>
-          <w:szCs w:val="28"/>
-        </w:rPr>
-        <w:t>, “Using smart devices for</w:t>
+        <w:t>, B. Krogh, and S. Kar, “Using smart devices for</w:t>
       </w:r>
       <w:r>
         <w:rPr>
@@ -13994,25 +12515,7 @@
           <w:sz w:val="28"/>
           <w:szCs w:val="28"/>
         </w:rPr>
-        <w:t xml:space="preserve">, M. Zhang, F. Ren, and T. Ito,” </w:t>
-      </w:r>
-      <w:proofErr w:type="spellStart"/>
-      <w:r>
-        <w:rPr>
-          <w:color w:val="000000"/>
-          <w:sz w:val="28"/>
-          <w:szCs w:val="28"/>
-        </w:rPr>
-        <w:t>GongBroker</w:t>
-      </w:r>
-      <w:proofErr w:type="spellEnd"/>
-      <w:r>
-        <w:rPr>
-          <w:color w:val="000000"/>
-          <w:sz w:val="28"/>
-          <w:szCs w:val="28"/>
-        </w:rPr>
-        <w:t>: A Broker Model for Power Trading in Smart Grids Markets “, International Conference on Web Intelligence and Intelligent Agent Technology, IEEE,2015</w:t>
+        <w:t>, M. Zhang, F. Ren, and T. Ito,” GongBroker: A Broker Model for Power Trading in Smart Grids Markets “, International Conference on Web Intelligence and Intelligent Agent Technology, IEEE,2015</w:t>
       </w:r>
     </w:p>
     <w:sectPr>
@@ -14026,8 +12529,94 @@
 </file>
 
 <file path=word/numbering.xml><?xml version="1.0" encoding="utf-8"?>
-<w:numbering xmlns:wpc="http://schemas.microsoft.com/office/word/2010/wordprocessingCanvas" xmlns:mc="http://schemas.openxmlformats.org/markup-compatibility/2006" xmlns:o="urn:schemas-microsoft-com:office:office" xmlns:r="http://schemas.openxmlformats.org/officeDocument/2006/relationships" xmlns:m="http://schemas.openxmlformats.org/officeDocument/2006/math" xmlns:v="urn:schemas-microsoft-com:vml" xmlns:wp14="http://schemas.microsoft.com/office/word/2010/wordprocessingDrawing" xmlns:wp="http://schemas.openxmlformats.org/drawingml/2006/wordprocessingDrawing" xmlns:w10="urn:schemas-microsoft-com:office:word" xmlns:w="http://schemas.openxmlformats.org/wordprocessingml/2006/main" xmlns:w14="http://schemas.microsoft.com/office/word/2010/wordml" xmlns:w15="http://schemas.microsoft.com/office/word/2012/wordml" xmlns:wpg="http://schemas.microsoft.com/office/word/2010/wordprocessingGroup" xmlns:wpi="http://schemas.microsoft.com/office/word/2010/wordprocessingInk" xmlns:wne="http://schemas.microsoft.com/office/word/2006/wordml" xmlns:wps="http://schemas.microsoft.com/office/word/2010/wordprocessingShape" mc:Ignorable="w14 w15 wp14">
-  <w:abstractNum w:abstractNumId="0">
+<w:numbering xmlns:wpc="http://schemas.microsoft.com/office/word/2010/wordprocessingCanvas" xmlns:cx="http://schemas.microsoft.com/office/drawing/2014/chartex" xmlns:cx1="http://schemas.microsoft.com/office/drawing/2015/9/8/chartex" xmlns:cx2="http://schemas.microsoft.com/office/drawing/2015/10/21/chartex" xmlns:cx3="http://schemas.microsoft.com/office/drawing/2016/5/9/chartex" xmlns:cx4="http://schemas.microsoft.com/office/drawing/2016/5/10/chartex" xmlns:cx5="http://schemas.microsoft.com/office/drawing/2016/5/11/chartex" xmlns:cx6="http://schemas.microsoft.com/office/drawing/2016/5/12/chartex" xmlns:cx7="http://schemas.microsoft.com/office/drawing/2016/5/13/chartex" xmlns:cx8="http://schemas.microsoft.com/office/drawing/2016/5/14/chartex" xmlns:mc="http://schemas.openxmlformats.org/markup-compatibility/2006" xmlns:aink="http://schemas.microsoft.com/office/drawing/2016/ink" xmlns:am3d="http://schemas.microsoft.com/office/drawing/2017/model3d" xmlns:o="urn:schemas-microsoft-com:office:office" xmlns:r="http://schemas.openxmlformats.org/officeDocument/2006/relationships" xmlns:m="http://schemas.openxmlformats.org/officeDocument/2006/math" xmlns:v="urn:schemas-microsoft-com:vml" xmlns:wp14="http://schemas.microsoft.com/office/word/2010/wordprocessingDrawing" xmlns:wp="http://schemas.openxmlformats.org/drawingml/2006/wordprocessingDrawing" xmlns:w10="urn:schemas-microsoft-com:office:word" xmlns:w="http://schemas.openxmlformats.org/wordprocessingml/2006/main" xmlns:w14="http://schemas.microsoft.com/office/word/2010/wordml" xmlns:w15="http://schemas.microsoft.com/office/word/2012/wordml" xmlns:w16cex="http://schemas.microsoft.com/office/word/2018/wordml/cex" xmlns:w16cid="http://schemas.microsoft.com/office/word/2016/wordml/cid" xmlns:w16="http://schemas.microsoft.com/office/word/2018/wordml" xmlns:w16se="http://schemas.microsoft.com/office/word/2015/wordml/symex" xmlns:wpg="http://schemas.microsoft.com/office/word/2010/wordprocessingGroup" xmlns:wpi="http://schemas.microsoft.com/office/word/2010/wordprocessingInk" xmlns:wne="http://schemas.microsoft.com/office/word/2006/wordml" xmlns:wps="http://schemas.microsoft.com/office/word/2010/wordprocessingShape" mc:Ignorable="w14 w15 w16se w16cid w16 w16cex wp14">
+  <w:abstractNum w:abstractNumId="0" w15:restartNumberingAfterBreak="0">
+    <w:nsid w:val="1BAE0C84"/>
+    <w:multiLevelType w:val="hybridMultilevel"/>
+    <w:tmpl w:val="C7BCEC1E"/>
+    <w:lvl w:ilvl="0" w:tplc="0409000F">
+      <w:start w:val="1"/>
+      <w:numFmt w:val="decimal"/>
+      <w:lvlText w:val="%1."/>
+      <w:lvlJc w:val="left"/>
+      <w:pPr>
+        <w:ind w:left="720" w:hanging="360"/>
+      </w:pPr>
+    </w:lvl>
+    <w:lvl w:ilvl="1" w:tplc="04090019" w:tentative="1">
+      <w:start w:val="1"/>
+      <w:numFmt w:val="lowerLetter"/>
+      <w:lvlText w:val="%2."/>
+      <w:lvlJc w:val="left"/>
+      <w:pPr>
+        <w:ind w:left="1440" w:hanging="360"/>
+      </w:pPr>
+    </w:lvl>
+    <w:lvl w:ilvl="2" w:tplc="0409001B" w:tentative="1">
+      <w:start w:val="1"/>
+      <w:numFmt w:val="lowerRoman"/>
+      <w:lvlText w:val="%3."/>
+      <w:lvlJc w:val="right"/>
+      <w:pPr>
+        <w:ind w:left="2160" w:hanging="180"/>
+      </w:pPr>
+    </w:lvl>
+    <w:lvl w:ilvl="3" w:tplc="0409000F" w:tentative="1">
+      <w:start w:val="1"/>
+      <w:numFmt w:val="decimal"/>
+      <w:lvlText w:val="%4."/>
+      <w:lvlJc w:val="left"/>
+      <w:pPr>
+        <w:ind w:left="2880" w:hanging="360"/>
+      </w:pPr>
+    </w:lvl>
+    <w:lvl w:ilvl="4" w:tplc="04090019" w:tentative="1">
+      <w:start w:val="1"/>
+      <w:numFmt w:val="lowerLetter"/>
+      <w:lvlText w:val="%5."/>
+      <w:lvlJc w:val="left"/>
+      <w:pPr>
+        <w:ind w:left="3600" w:hanging="360"/>
+      </w:pPr>
+    </w:lvl>
+    <w:lvl w:ilvl="5" w:tplc="0409001B" w:tentative="1">
+      <w:start w:val="1"/>
+      <w:numFmt w:val="lowerRoman"/>
+      <w:lvlText w:val="%6."/>
+      <w:lvlJc w:val="right"/>
+      <w:pPr>
+        <w:ind w:left="4320" w:hanging="180"/>
+      </w:pPr>
+    </w:lvl>
+    <w:lvl w:ilvl="6" w:tplc="0409000F" w:tentative="1">
+      <w:start w:val="1"/>
+      <w:numFmt w:val="decimal"/>
+      <w:lvlText w:val="%7."/>
+      <w:lvlJc w:val="left"/>
+      <w:pPr>
+        <w:ind w:left="5040" w:hanging="360"/>
+      </w:pPr>
+    </w:lvl>
+    <w:lvl w:ilvl="7" w:tplc="04090019" w:tentative="1">
+      <w:start w:val="1"/>
+      <w:numFmt w:val="lowerLetter"/>
+      <w:lvlText w:val="%8."/>
+      <w:lvlJc w:val="left"/>
+      <w:pPr>
+        <w:ind w:left="5760" w:hanging="360"/>
+      </w:pPr>
+    </w:lvl>
+    <w:lvl w:ilvl="8" w:tplc="0409001B" w:tentative="1">
+      <w:start w:val="1"/>
+      <w:numFmt w:val="lowerRoman"/>
+      <w:lvlText w:val="%9."/>
+      <w:lvlJc w:val="right"/>
+      <w:pPr>
+        <w:ind w:left="6480" w:hanging="180"/>
+      </w:pPr>
+    </w:lvl>
+  </w:abstractNum>
+  <w:abstractNum w:abstractNumId="1" w15:restartNumberingAfterBreak="0">
     <w:nsid w:val="29073380"/>
     <w:multiLevelType w:val="multilevel"/>
     <w:tmpl w:val="DEEC8B0E"/>
@@ -14113,7 +12702,93 @@
       </w:pPr>
     </w:lvl>
   </w:abstractNum>
-  <w:abstractNum w:abstractNumId="1">
+  <w:abstractNum w:abstractNumId="2" w15:restartNumberingAfterBreak="0">
+    <w:nsid w:val="5E3F61DA"/>
+    <w:multiLevelType w:val="hybridMultilevel"/>
+    <w:tmpl w:val="4CA85D2C"/>
+    <w:lvl w:ilvl="0" w:tplc="0409000F">
+      <w:start w:val="1"/>
+      <w:numFmt w:val="decimal"/>
+      <w:lvlText w:val="%1."/>
+      <w:lvlJc w:val="left"/>
+      <w:pPr>
+        <w:ind w:left="1080" w:hanging="360"/>
+      </w:pPr>
+    </w:lvl>
+    <w:lvl w:ilvl="1" w:tplc="04090019" w:tentative="1">
+      <w:start w:val="1"/>
+      <w:numFmt w:val="lowerLetter"/>
+      <w:lvlText w:val="%2."/>
+      <w:lvlJc w:val="left"/>
+      <w:pPr>
+        <w:ind w:left="1800" w:hanging="360"/>
+      </w:pPr>
+    </w:lvl>
+    <w:lvl w:ilvl="2" w:tplc="0409001B" w:tentative="1">
+      <w:start w:val="1"/>
+      <w:numFmt w:val="lowerRoman"/>
+      <w:lvlText w:val="%3."/>
+      <w:lvlJc w:val="right"/>
+      <w:pPr>
+        <w:ind w:left="2520" w:hanging="180"/>
+      </w:pPr>
+    </w:lvl>
+    <w:lvl w:ilvl="3" w:tplc="0409000F" w:tentative="1">
+      <w:start w:val="1"/>
+      <w:numFmt w:val="decimal"/>
+      <w:lvlText w:val="%4."/>
+      <w:lvlJc w:val="left"/>
+      <w:pPr>
+        <w:ind w:left="3240" w:hanging="360"/>
+      </w:pPr>
+    </w:lvl>
+    <w:lvl w:ilvl="4" w:tplc="04090019" w:tentative="1">
+      <w:start w:val="1"/>
+      <w:numFmt w:val="lowerLetter"/>
+      <w:lvlText w:val="%5."/>
+      <w:lvlJc w:val="left"/>
+      <w:pPr>
+        <w:ind w:left="3960" w:hanging="360"/>
+      </w:pPr>
+    </w:lvl>
+    <w:lvl w:ilvl="5" w:tplc="0409001B" w:tentative="1">
+      <w:start w:val="1"/>
+      <w:numFmt w:val="lowerRoman"/>
+      <w:lvlText w:val="%6."/>
+      <w:lvlJc w:val="right"/>
+      <w:pPr>
+        <w:ind w:left="4680" w:hanging="180"/>
+      </w:pPr>
+    </w:lvl>
+    <w:lvl w:ilvl="6" w:tplc="0409000F" w:tentative="1">
+      <w:start w:val="1"/>
+      <w:numFmt w:val="decimal"/>
+      <w:lvlText w:val="%7."/>
+      <w:lvlJc w:val="left"/>
+      <w:pPr>
+        <w:ind w:left="5400" w:hanging="360"/>
+      </w:pPr>
+    </w:lvl>
+    <w:lvl w:ilvl="7" w:tplc="04090019" w:tentative="1">
+      <w:start w:val="1"/>
+      <w:numFmt w:val="lowerLetter"/>
+      <w:lvlText w:val="%8."/>
+      <w:lvlJc w:val="left"/>
+      <w:pPr>
+        <w:ind w:left="6120" w:hanging="360"/>
+      </w:pPr>
+    </w:lvl>
+    <w:lvl w:ilvl="8" w:tplc="0409001B" w:tentative="1">
+      <w:start w:val="1"/>
+      <w:numFmt w:val="lowerRoman"/>
+      <w:lvlText w:val="%9."/>
+      <w:lvlJc w:val="right"/>
+      <w:pPr>
+        <w:ind w:left="6840" w:hanging="180"/>
+      </w:pPr>
+    </w:lvl>
+  </w:abstractNum>
+  <w:abstractNum w:abstractNumId="3" w15:restartNumberingAfterBreak="0">
     <w:nsid w:val="620527AF"/>
     <w:multiLevelType w:val="multilevel"/>
     <w:tmpl w:val="9D6E22F2"/>
@@ -14227,7 +12902,7 @@
       </w:rPr>
     </w:lvl>
   </w:abstractNum>
-  <w:abstractNum w:abstractNumId="2">
+  <w:abstractNum w:abstractNumId="4" w15:restartNumberingAfterBreak="0">
     <w:nsid w:val="66493EEE"/>
     <w:multiLevelType w:val="multilevel"/>
     <w:tmpl w:val="9D6E22F2"/>
@@ -14341,20 +13016,115 @@
       </w:rPr>
     </w:lvl>
   </w:abstractNum>
+  <w:abstractNum w:abstractNumId="5" w15:restartNumberingAfterBreak="0">
+    <w:nsid w:val="6B8774E0"/>
+    <w:multiLevelType w:val="hybridMultilevel"/>
+    <w:tmpl w:val="116244FC"/>
+    <w:lvl w:ilvl="0" w:tplc="0409000F">
+      <w:start w:val="1"/>
+      <w:numFmt w:val="decimal"/>
+      <w:lvlText w:val="%1."/>
+      <w:lvlJc w:val="left"/>
+      <w:pPr>
+        <w:ind w:left="1080" w:hanging="360"/>
+      </w:pPr>
+    </w:lvl>
+    <w:lvl w:ilvl="1" w:tplc="04090019" w:tentative="1">
+      <w:start w:val="1"/>
+      <w:numFmt w:val="lowerLetter"/>
+      <w:lvlText w:val="%2."/>
+      <w:lvlJc w:val="left"/>
+      <w:pPr>
+        <w:ind w:left="1800" w:hanging="360"/>
+      </w:pPr>
+    </w:lvl>
+    <w:lvl w:ilvl="2" w:tplc="0409001B" w:tentative="1">
+      <w:start w:val="1"/>
+      <w:numFmt w:val="lowerRoman"/>
+      <w:lvlText w:val="%3."/>
+      <w:lvlJc w:val="right"/>
+      <w:pPr>
+        <w:ind w:left="2520" w:hanging="180"/>
+      </w:pPr>
+    </w:lvl>
+    <w:lvl w:ilvl="3" w:tplc="0409000F" w:tentative="1">
+      <w:start w:val="1"/>
+      <w:numFmt w:val="decimal"/>
+      <w:lvlText w:val="%4."/>
+      <w:lvlJc w:val="left"/>
+      <w:pPr>
+        <w:ind w:left="3240" w:hanging="360"/>
+      </w:pPr>
+    </w:lvl>
+    <w:lvl w:ilvl="4" w:tplc="04090019" w:tentative="1">
+      <w:start w:val="1"/>
+      <w:numFmt w:val="lowerLetter"/>
+      <w:lvlText w:val="%5."/>
+      <w:lvlJc w:val="left"/>
+      <w:pPr>
+        <w:ind w:left="3960" w:hanging="360"/>
+      </w:pPr>
+    </w:lvl>
+    <w:lvl w:ilvl="5" w:tplc="0409001B" w:tentative="1">
+      <w:start w:val="1"/>
+      <w:numFmt w:val="lowerRoman"/>
+      <w:lvlText w:val="%6."/>
+      <w:lvlJc w:val="right"/>
+      <w:pPr>
+        <w:ind w:left="4680" w:hanging="180"/>
+      </w:pPr>
+    </w:lvl>
+    <w:lvl w:ilvl="6" w:tplc="0409000F" w:tentative="1">
+      <w:start w:val="1"/>
+      <w:numFmt w:val="decimal"/>
+      <w:lvlText w:val="%7."/>
+      <w:lvlJc w:val="left"/>
+      <w:pPr>
+        <w:ind w:left="5400" w:hanging="360"/>
+      </w:pPr>
+    </w:lvl>
+    <w:lvl w:ilvl="7" w:tplc="04090019" w:tentative="1">
+      <w:start w:val="1"/>
+      <w:numFmt w:val="lowerLetter"/>
+      <w:lvlText w:val="%8."/>
+      <w:lvlJc w:val="left"/>
+      <w:pPr>
+        <w:ind w:left="6120" w:hanging="360"/>
+      </w:pPr>
+    </w:lvl>
+    <w:lvl w:ilvl="8" w:tplc="0409001B" w:tentative="1">
+      <w:start w:val="1"/>
+      <w:numFmt w:val="lowerRoman"/>
+      <w:lvlText w:val="%9."/>
+      <w:lvlJc w:val="right"/>
+      <w:pPr>
+        <w:ind w:left="6840" w:hanging="180"/>
+      </w:pPr>
+    </w:lvl>
+  </w:abstractNum>
   <w:num w:numId="1">
-    <w:abstractNumId w:val="2"/>
+    <w:abstractNumId w:val="4"/>
   </w:num>
   <w:num w:numId="2">
+    <w:abstractNumId w:val="1"/>
+  </w:num>
+  <w:num w:numId="3">
+    <w:abstractNumId w:val="3"/>
+  </w:num>
+  <w:num w:numId="4">
+    <w:abstractNumId w:val="5"/>
+  </w:num>
+  <w:num w:numId="5">
     <w:abstractNumId w:val="0"/>
   </w:num>
-  <w:num w:numId="3">
-    <w:abstractNumId w:val="1"/>
+  <w:num w:numId="6">
+    <w:abstractNumId w:val="2"/>
   </w:num>
 </w:numbering>
 </file>
 
 <file path=word/styles.xml><?xml version="1.0" encoding="utf-8"?>
-<w:styles xmlns:mc="http://schemas.openxmlformats.org/markup-compatibility/2006" xmlns:r="http://schemas.openxmlformats.org/officeDocument/2006/relationships" xmlns:w="http://schemas.openxmlformats.org/wordprocessingml/2006/main" xmlns:w14="http://schemas.microsoft.com/office/word/2010/wordml" xmlns:w15="http://schemas.microsoft.com/office/word/2012/wordml" mc:Ignorable="w14 w15">
+<w:styles xmlns:mc="http://schemas.openxmlformats.org/markup-compatibility/2006" xmlns:r="http://schemas.openxmlformats.org/officeDocument/2006/relationships" xmlns:w="http://schemas.openxmlformats.org/wordprocessingml/2006/main" xmlns:w14="http://schemas.microsoft.com/office/word/2010/wordml" xmlns:w15="http://schemas.microsoft.com/office/word/2012/wordml" xmlns:w16cex="http://schemas.microsoft.com/office/word/2018/wordml/cex" xmlns:w16cid="http://schemas.microsoft.com/office/word/2016/wordml/cid" xmlns:w16="http://schemas.microsoft.com/office/word/2018/wordml" xmlns:w16se="http://schemas.microsoft.com/office/word/2015/wordml/symex" mc:Ignorable="w14 w15 w16se w16cid w16 w16cex">
   <w:docDefaults>
     <w:rPrDefault>
       <w:rPr>
@@ -14370,7 +13140,7 @@
       </w:pPr>
     </w:pPrDefault>
   </w:docDefaults>
-  <w:latentStyles w:defLockedState="0" w:defUIPriority="99" w:defSemiHidden="0" w:defUnhideWhenUsed="0" w:defQFormat="0" w:count="371">
+  <w:latentStyles w:defLockedState="0" w:defUIPriority="99" w:defSemiHidden="0" w:defUnhideWhenUsed="0" w:defQFormat="0" w:count="376">
     <w:lsdException w:name="Normal" w:uiPriority="0" w:qFormat="1"/>
     <w:lsdException w:name="heading 1" w:uiPriority="9" w:qFormat="1"/>
     <w:lsdException w:name="heading 2" w:semiHidden="1" w:uiPriority="9" w:unhideWhenUsed="1" w:qFormat="1"/>
@@ -14476,7 +13246,6 @@
     <w:lsdException w:name="HTML Sample" w:semiHidden="1" w:unhideWhenUsed="1"/>
     <w:lsdException w:name="HTML Typewriter" w:semiHidden="1" w:unhideWhenUsed="1"/>
     <w:lsdException w:name="HTML Variable" w:semiHidden="1" w:unhideWhenUsed="1"/>
-    <w:lsdException w:name="Normal Table" w:semiHidden="1" w:unhideWhenUsed="1"/>
     <w:lsdException w:name="annotation subject" w:semiHidden="1" w:unhideWhenUsed="1"/>
     <w:lsdException w:name="No List" w:semiHidden="1" w:unhideWhenUsed="1"/>
     <w:lsdException w:name="Outline List 1" w:semiHidden="1" w:unhideWhenUsed="1"/>
@@ -14519,11 +13288,8 @@
     <w:lsdException w:name="Table Contemporary" w:semiHidden="1" w:unhideWhenUsed="1"/>
     <w:lsdException w:name="Table Elegant" w:semiHidden="1" w:unhideWhenUsed="1"/>
     <w:lsdException w:name="Table Professional" w:semiHidden="1" w:unhideWhenUsed="1"/>
-    <w:lsdException w:name="Table Subtle 1" w:semiHidden="1" w:unhideWhenUsed="1"/>
     <w:lsdException w:name="Table Subtle 2" w:semiHidden="1" w:unhideWhenUsed="1"/>
     <w:lsdException w:name="Table Web 1" w:semiHidden="1" w:unhideWhenUsed="1"/>
-    <w:lsdException w:name="Table Web 2" w:semiHidden="1" w:unhideWhenUsed="1"/>
-    <w:lsdException w:name="Table Web 3" w:semiHidden="1" w:unhideWhenUsed="1"/>
     <w:lsdException w:name="Balloon Text" w:semiHidden="1" w:unhideWhenUsed="1"/>
     <w:lsdException w:name="Table Grid" w:uiPriority="39"/>
     <w:lsdException w:name="Table Theme" w:semiHidden="1" w:unhideWhenUsed="1"/>
@@ -14742,6 +13508,11 @@
     <w:lsdException w:name="List Table 5 Dark Accent 6" w:uiPriority="50"/>
     <w:lsdException w:name="List Table 6 Colorful Accent 6" w:uiPriority="51"/>
     <w:lsdException w:name="List Table 7 Colorful Accent 6" w:uiPriority="52"/>
+    <w:lsdException w:name="Mention" w:semiHidden="1" w:unhideWhenUsed="1"/>
+    <w:lsdException w:name="Smart Hyperlink" w:semiHidden="1" w:unhideWhenUsed="1"/>
+    <w:lsdException w:name="Hashtag" w:semiHidden="1" w:unhideWhenUsed="1"/>
+    <w:lsdException w:name="Unresolved Mention" w:semiHidden="1" w:unhideWhenUsed="1"/>
+    <w:lsdException w:name="Smart Link" w:semiHidden="1" w:unhideWhenUsed="1"/>
   </w:latentStyles>
   <w:style w:type="paragraph" w:default="1" w:styleId="Normal">
     <w:name w:val="Normal"/>
@@ -14994,8 +13765,8 @@
       <w:u w:val="single"/>
     </w:rPr>
   </w:style>
-  <w:style w:type="character" w:customStyle="1" w:styleId="UnresolvedMention">
-    <w:name w:val="Unresolved Mention"/>
+  <w:style w:type="character" w:customStyle="1" w:styleId="UnresolvedMention1">
+    <w:name w:val="Unresolved Mention1"/>
     <w:basedOn w:val="DefaultParagraphFont"/>
     <w:uiPriority w:val="99"/>
     <w:semiHidden/>

</xml_diff>